<commit_message>
fixing revisi dari pak hilman 70%
</commit_message>
<xml_diff>
--- a/description/revisi/HASIL SIMULASI ONLINE ATNAKER - 12012018.docx
+++ b/description/revisi/HASIL SIMULASI ONLINE ATNAKER - 12012018.docx
@@ -1,6 +1,6 @@
 
 <file path=word/document.xml><?xml version="1.0" encoding="utf-8"?>
-<w:document xmlns:ve="http://schemas.openxmlformats.org/markup-compatibility/2006" xmlns:o="urn:schemas-microsoft-com:office:office" xmlns:r="http://schemas.openxmlformats.org/officeDocument/2006/relationships" xmlns:m="http://schemas.openxmlformats.org/officeDocument/2006/math" xmlns:v="urn:schemas-microsoft-com:vml" xmlns:wp="http://schemas.openxmlformats.org/drawingml/2006/wordprocessingDrawing" xmlns:w10="urn:schemas-microsoft-com:office:word" xmlns:w="http://schemas.openxmlformats.org/wordprocessingml/2006/main" xmlns:wne="http://schemas.microsoft.com/office/word/2006/wordml">
+<w:document xmlns:wpc="http://schemas.microsoft.com/office/word/2010/wordprocessingCanvas" xmlns:cx="http://schemas.microsoft.com/office/drawing/2014/chartex" xmlns:cx1="http://schemas.microsoft.com/office/drawing/2015/9/8/chartex" xmlns:cx2="http://schemas.microsoft.com/office/drawing/2015/10/21/chartex" xmlns:cx3="http://schemas.microsoft.com/office/drawing/2016/5/9/chartex" xmlns:cx4="http://schemas.microsoft.com/office/drawing/2016/5/10/chartex" xmlns:cx5="http://schemas.microsoft.com/office/drawing/2016/5/11/chartex" xmlns:cx6="http://schemas.microsoft.com/office/drawing/2016/5/12/chartex" xmlns:cx7="http://schemas.microsoft.com/office/drawing/2016/5/13/chartex" xmlns:cx8="http://schemas.microsoft.com/office/drawing/2016/5/14/chartex" xmlns:mc="http://schemas.openxmlformats.org/markup-compatibility/2006" xmlns:aink="http://schemas.microsoft.com/office/drawing/2016/ink" xmlns:am3d="http://schemas.microsoft.com/office/drawing/2017/model3d" xmlns:o="urn:schemas-microsoft-com:office:office" xmlns:r="http://schemas.openxmlformats.org/officeDocument/2006/relationships" xmlns:m="http://schemas.openxmlformats.org/officeDocument/2006/math" xmlns:v="urn:schemas-microsoft-com:vml" xmlns:wp14="http://schemas.microsoft.com/office/word/2010/wordprocessingDrawing" xmlns:wp="http://schemas.openxmlformats.org/drawingml/2006/wordprocessingDrawing" xmlns:w10="urn:schemas-microsoft-com:office:word" xmlns:w="http://schemas.openxmlformats.org/wordprocessingml/2006/main" xmlns:w14="http://schemas.microsoft.com/office/word/2010/wordml" xmlns:w15="http://schemas.microsoft.com/office/word/2012/wordml" xmlns:w16cid="http://schemas.microsoft.com/office/word/2016/wordml/cid" xmlns:w16se="http://schemas.microsoft.com/office/word/2015/wordml/symex" xmlns:wpg="http://schemas.microsoft.com/office/word/2010/wordprocessingGroup" xmlns:wpi="http://schemas.microsoft.com/office/word/2010/wordprocessingInk" xmlns:wne="http://schemas.microsoft.com/office/word/2006/wordml" xmlns:wps="http://schemas.microsoft.com/office/word/2010/wordprocessingShape" mc:Ignorable="w14 w15 w16se w16cid wp14">
   <w:body>
     <w:p>
       <w:pPr>
@@ -28,7 +28,21 @@
         <w:rPr>
           <w:b/>
         </w:rPr>
-        <w:t>USER SUPER ADMIN (sadmin)</w:t>
+        <w:t>USER SUPER ADMIN (</w:t>
+      </w:r>
+      <w:proofErr w:type="spellStart"/>
+      <w:r>
+        <w:rPr>
+          <w:b/>
+        </w:rPr>
+        <w:t>sadmin</w:t>
+      </w:r>
+      <w:proofErr w:type="spellEnd"/>
+      <w:r>
+        <w:rPr>
+          <w:b/>
+        </w:rPr>
+        <w:t>)</w:t>
       </w:r>
     </w:p>
     <w:p>
@@ -69,9 +83,57 @@
         <w:spacing w:after="120"/>
         <w:ind w:left="714" w:hanging="357"/>
         <w:contextualSpacing w:val="0"/>
-      </w:pPr>
-      <w:r>
-        <w:t>Endorsement type metodenya pilihan jgn entry</w:t>
+        <w:rPr>
+          <w:highlight w:val="green"/>
+        </w:rPr>
+      </w:pPr>
+      <w:r>
+        <w:rPr>
+          <w:highlight w:val="green"/>
+        </w:rPr>
+        <w:t xml:space="preserve">Endorsement type </w:t>
+      </w:r>
+      <w:proofErr w:type="spellStart"/>
+      <w:r>
+        <w:rPr>
+          <w:highlight w:val="green"/>
+        </w:rPr>
+        <w:t>metodenya</w:t>
+      </w:r>
+      <w:proofErr w:type="spellEnd"/>
+      <w:r>
+        <w:rPr>
+          <w:highlight w:val="green"/>
+        </w:rPr>
+        <w:t xml:space="preserve"> </w:t>
+      </w:r>
+      <w:proofErr w:type="spellStart"/>
+      <w:r>
+        <w:rPr>
+          <w:highlight w:val="green"/>
+        </w:rPr>
+        <w:t>pilihan</w:t>
+      </w:r>
+      <w:proofErr w:type="spellEnd"/>
+      <w:r>
+        <w:rPr>
+          <w:highlight w:val="green"/>
+        </w:rPr>
+        <w:t xml:space="preserve"> </w:t>
+      </w:r>
+      <w:proofErr w:type="spellStart"/>
+      <w:r>
+        <w:rPr>
+          <w:highlight w:val="green"/>
+        </w:rPr>
+        <w:t>jgn</w:t>
+      </w:r>
+      <w:proofErr w:type="spellEnd"/>
+      <w:r>
+        <w:rPr>
+          <w:highlight w:val="green"/>
+        </w:rPr>
+        <w:t xml:space="preserve"> entry</w:t>
       </w:r>
     </w:p>
     <w:p>
@@ -96,19 +158,51 @@
           <w:numId w:val="1"/>
         </w:numPr>
         <w:spacing w:after="0"/>
-      </w:pPr>
-      <w:r>
-        <w:t xml:space="preserve">User Agency harusnya entry (text) </w:t>
+        <w:rPr>
+          <w:highlight w:val="green"/>
+        </w:rPr>
+      </w:pPr>
+      <w:r>
+        <w:rPr>
+          <w:highlight w:val="green"/>
+        </w:rPr>
+        <w:t xml:space="preserve">User Agency </w:t>
+      </w:r>
+      <w:proofErr w:type="spellStart"/>
+      <w:r>
+        <w:rPr>
+          <w:highlight w:val="green"/>
+        </w:rPr>
+        <w:t>harusnya</w:t>
+      </w:r>
+      <w:proofErr w:type="spellEnd"/>
+      <w:r>
+        <w:rPr>
+          <w:highlight w:val="green"/>
+        </w:rPr>
+        <w:t xml:space="preserve"> entry (text) </w:t>
       </w:r>
       <w:r>
         <w:rPr>
           <w:b/>
+          <w:highlight w:val="green"/>
         </w:rPr>
         <w:t>BUKAN</w:t>
       </w:r>
       <w:r>
-        <w:t xml:space="preserve"> pilihan</w:t>
-      </w:r>
+        <w:rPr>
+          <w:highlight w:val="green"/>
+        </w:rPr>
+        <w:t xml:space="preserve"> </w:t>
+      </w:r>
+      <w:proofErr w:type="spellStart"/>
+      <w:r>
+        <w:rPr>
+          <w:highlight w:val="green"/>
+        </w:rPr>
+        <w:t>pilihan</w:t>
+      </w:r>
+      <w:proofErr w:type="spellEnd"/>
     </w:p>
     <w:p>
       <w:pPr>
@@ -120,14 +214,47 @@
         <w:spacing w:after="0"/>
         <w:rPr>
           <w:b/>
-        </w:rPr>
-      </w:pPr>
-      <w:r>
-        <w:t xml:space="preserve">Field Name Institution diganti jadi </w:t>
+          <w:highlight w:val="green"/>
+        </w:rPr>
+      </w:pPr>
+      <w:r>
+        <w:rPr>
+          <w:highlight w:val="green"/>
+        </w:rPr>
+        <w:t xml:space="preserve">Field Name Institution </w:t>
+      </w:r>
+      <w:proofErr w:type="spellStart"/>
+      <w:r>
+        <w:rPr>
+          <w:highlight w:val="green"/>
+        </w:rPr>
+        <w:t>diganti</w:t>
+      </w:r>
+      <w:proofErr w:type="spellEnd"/>
+      <w:r>
+        <w:rPr>
+          <w:highlight w:val="green"/>
+        </w:rPr>
+        <w:t xml:space="preserve"> </w:t>
+      </w:r>
+      <w:proofErr w:type="spellStart"/>
+      <w:r>
+        <w:rPr>
+          <w:highlight w:val="green"/>
+        </w:rPr>
+        <w:t>jadi</w:t>
+      </w:r>
+      <w:proofErr w:type="spellEnd"/>
+      <w:r>
+        <w:rPr>
+          <w:highlight w:val="green"/>
+        </w:rPr>
+        <w:t xml:space="preserve"> </w:t>
       </w:r>
       <w:r>
         <w:rPr>
           <w:b/>
+          <w:highlight w:val="green"/>
         </w:rPr>
         <w:t>NEGARA</w:t>
       </w:r>
@@ -142,9 +269,93 @@
         <w:spacing w:after="120"/>
         <w:ind w:left="714" w:hanging="357"/>
         <w:contextualSpacing w:val="0"/>
-      </w:pPr>
-      <w:r>
-        <w:t>Tombol Cancel blm berfungsi, arahkan aja jd Back</w:t>
+        <w:rPr>
+          <w:highlight w:val="green"/>
+        </w:rPr>
+      </w:pPr>
+      <w:proofErr w:type="spellStart"/>
+      <w:r>
+        <w:rPr>
+          <w:highlight w:val="green"/>
+        </w:rPr>
+        <w:t>Tombol</w:t>
+      </w:r>
+      <w:proofErr w:type="spellEnd"/>
+      <w:r>
+        <w:rPr>
+          <w:highlight w:val="green"/>
+        </w:rPr>
+        <w:t xml:space="preserve"> Cancel </w:t>
+      </w:r>
+      <w:proofErr w:type="spellStart"/>
+      <w:r>
+        <w:rPr>
+          <w:highlight w:val="green"/>
+        </w:rPr>
+        <w:t>blm</w:t>
+      </w:r>
+      <w:proofErr w:type="spellEnd"/>
+      <w:r>
+        <w:rPr>
+          <w:highlight w:val="green"/>
+        </w:rPr>
+        <w:t xml:space="preserve"> </w:t>
+      </w:r>
+      <w:proofErr w:type="spellStart"/>
+      <w:r>
+        <w:rPr>
+          <w:highlight w:val="green"/>
+        </w:rPr>
+        <w:t>berfungsi</w:t>
+      </w:r>
+      <w:proofErr w:type="spellEnd"/>
+      <w:r>
+        <w:rPr>
+          <w:highlight w:val="green"/>
+        </w:rPr>
+        <w:t xml:space="preserve">, </w:t>
+      </w:r>
+      <w:proofErr w:type="spellStart"/>
+      <w:r>
+        <w:rPr>
+          <w:highlight w:val="green"/>
+        </w:rPr>
+        <w:t>arahkan</w:t>
+      </w:r>
+      <w:proofErr w:type="spellEnd"/>
+      <w:r>
+        <w:rPr>
+          <w:highlight w:val="green"/>
+        </w:rPr>
+        <w:t xml:space="preserve"> </w:t>
+      </w:r>
+      <w:proofErr w:type="spellStart"/>
+      <w:r>
+        <w:rPr>
+          <w:highlight w:val="green"/>
+        </w:rPr>
+        <w:t>aja</w:t>
+      </w:r>
+      <w:proofErr w:type="spellEnd"/>
+      <w:r>
+        <w:rPr>
+          <w:highlight w:val="green"/>
+        </w:rPr>
+        <w:t xml:space="preserve"> </w:t>
+      </w:r>
+      <w:proofErr w:type="spellStart"/>
+      <w:r>
+        <w:rPr>
+          <w:highlight w:val="green"/>
+        </w:rPr>
+        <w:t>jd</w:t>
+      </w:r>
+      <w:proofErr w:type="spellEnd"/>
+      <w:r>
+        <w:rPr>
+          <w:highlight w:val="green"/>
+        </w:rPr>
+        <w:t xml:space="preserve"> Back</w:t>
       </w:r>
     </w:p>
     <w:p>
@@ -171,16 +382,52 @@
         <w:spacing w:after="0"/>
         <w:rPr>
           <w:b/>
-        </w:rPr>
-      </w:pPr>
-      <w:r>
-        <w:t xml:space="preserve">Judul Modul koreksi </w:t>
-      </w:r>
+          <w:highlight w:val="green"/>
+        </w:rPr>
+      </w:pPr>
+      <w:proofErr w:type="spellStart"/>
+      <w:r>
+        <w:rPr>
+          <w:highlight w:val="green"/>
+        </w:rPr>
+        <w:t>Judul</w:t>
+      </w:r>
+      <w:proofErr w:type="spellEnd"/>
+      <w:r>
+        <w:rPr>
+          <w:highlight w:val="green"/>
+        </w:rPr>
+        <w:t xml:space="preserve"> Modul </w:t>
+      </w:r>
+      <w:proofErr w:type="spellStart"/>
+      <w:r>
+        <w:rPr>
+          <w:highlight w:val="green"/>
+        </w:rPr>
+        <w:t>koreksi</w:t>
+      </w:r>
+      <w:proofErr w:type="spellEnd"/>
+      <w:r>
+        <w:rPr>
+          <w:highlight w:val="green"/>
+        </w:rPr>
+        <w:t xml:space="preserve"> </w:t>
+      </w:r>
+      <w:proofErr w:type="spellStart"/>
       <w:r>
         <w:rPr>
           <w:b/>
-        </w:rPr>
-        <w:t>Tambah PPTKIS</w:t>
+          <w:highlight w:val="green"/>
+        </w:rPr>
+        <w:t>Tambah</w:t>
+      </w:r>
+      <w:proofErr w:type="spellEnd"/>
+      <w:r>
+        <w:rPr>
+          <w:b/>
+          <w:highlight w:val="green"/>
+        </w:rPr>
+        <w:t xml:space="preserve"> PPTKIS</w:t>
       </w:r>
     </w:p>
     <w:p>
@@ -191,9 +438,113 @@
           <w:numId w:val="2"/>
         </w:numPr>
         <w:spacing w:after="0"/>
-      </w:pPr>
-      <w:r>
-        <w:t>Content Data Provinsi dipilih terlebih dahulu dan harus pilihan BUKAN entry text</w:t>
+        <w:rPr>
+          <w:highlight w:val="green"/>
+        </w:rPr>
+      </w:pPr>
+      <w:r>
+        <w:rPr>
+          <w:highlight w:val="green"/>
+        </w:rPr>
+        <w:t xml:space="preserve">Content Data </w:t>
+      </w:r>
+      <w:proofErr w:type="spellStart"/>
+      <w:r>
+        <w:rPr>
+          <w:highlight w:val="green"/>
+        </w:rPr>
+        <w:t>Provinsi</w:t>
+      </w:r>
+      <w:proofErr w:type="spellEnd"/>
+      <w:r>
+        <w:rPr>
+          <w:highlight w:val="green"/>
+        </w:rPr>
+        <w:t xml:space="preserve"> </w:t>
+      </w:r>
+      <w:proofErr w:type="spellStart"/>
+      <w:r>
+        <w:rPr>
+          <w:highlight w:val="green"/>
+        </w:rPr>
+        <w:t>dipilih</w:t>
+      </w:r>
+      <w:proofErr w:type="spellEnd"/>
+      <w:r>
+        <w:rPr>
+          <w:highlight w:val="green"/>
+        </w:rPr>
+        <w:t xml:space="preserve"> </w:t>
+      </w:r>
+      <w:proofErr w:type="spellStart"/>
+      <w:r>
+        <w:rPr>
+          <w:highlight w:val="green"/>
+        </w:rPr>
+        <w:t>terlebih</w:t>
+      </w:r>
+      <w:proofErr w:type="spellEnd"/>
+      <w:r>
+        <w:rPr>
+          <w:highlight w:val="green"/>
+        </w:rPr>
+        <w:t xml:space="preserve"> </w:t>
+      </w:r>
+      <w:proofErr w:type="spellStart"/>
+      <w:r>
+        <w:rPr>
+          <w:highlight w:val="green"/>
+        </w:rPr>
+        <w:t>dahulu</w:t>
+      </w:r>
+      <w:proofErr w:type="spellEnd"/>
+      <w:r>
+        <w:rPr>
+          <w:highlight w:val="green"/>
+        </w:rPr>
+        <w:t xml:space="preserve"> </w:t>
+      </w:r>
+      <w:proofErr w:type="spellStart"/>
+      <w:r>
+        <w:rPr>
+          <w:highlight w:val="green"/>
+        </w:rPr>
+        <w:t>dan</w:t>
+      </w:r>
+      <w:proofErr w:type="spellEnd"/>
+      <w:r>
+        <w:rPr>
+          <w:highlight w:val="green"/>
+        </w:rPr>
+        <w:t xml:space="preserve"> </w:t>
+      </w:r>
+      <w:proofErr w:type="spellStart"/>
+      <w:r>
+        <w:rPr>
+          <w:highlight w:val="green"/>
+        </w:rPr>
+        <w:t>harus</w:t>
+      </w:r>
+      <w:proofErr w:type="spellEnd"/>
+      <w:r>
+        <w:rPr>
+          <w:highlight w:val="green"/>
+        </w:rPr>
+        <w:t xml:space="preserve"> </w:t>
+      </w:r>
+      <w:proofErr w:type="spellStart"/>
+      <w:r>
+        <w:rPr>
+          <w:highlight w:val="green"/>
+        </w:rPr>
+        <w:t>pilihan</w:t>
+      </w:r>
+      <w:proofErr w:type="spellEnd"/>
+      <w:r>
+        <w:rPr>
+          <w:highlight w:val="green"/>
+        </w:rPr>
+        <w:t xml:space="preserve"> BUKAN entry text</w:t>
       </w:r>
     </w:p>
     <w:p>
@@ -204,9 +555,141 @@
           <w:numId w:val="2"/>
         </w:numPr>
         <w:spacing w:after="0"/>
-      </w:pPr>
-      <w:r>
-        <w:t>Content data Kota/ Kabupaten difilter sesuai pilihan Provinsi dan sama Pilihan bukan entry Text</w:t>
+        <w:rPr>
+          <w:highlight w:val="green"/>
+        </w:rPr>
+      </w:pPr>
+      <w:r>
+        <w:rPr>
+          <w:highlight w:val="green"/>
+        </w:rPr>
+        <w:t xml:space="preserve">Content data Kota/ </w:t>
+      </w:r>
+      <w:proofErr w:type="spellStart"/>
+      <w:r>
+        <w:rPr>
+          <w:highlight w:val="green"/>
+        </w:rPr>
+        <w:t>Kabupaten</w:t>
+      </w:r>
+      <w:proofErr w:type="spellEnd"/>
+      <w:r>
+        <w:rPr>
+          <w:highlight w:val="green"/>
+        </w:rPr>
+        <w:t xml:space="preserve"> </w:t>
+      </w:r>
+      <w:proofErr w:type="spellStart"/>
+      <w:r>
+        <w:rPr>
+          <w:highlight w:val="green"/>
+        </w:rPr>
+        <w:t>difilter</w:t>
+      </w:r>
+      <w:proofErr w:type="spellEnd"/>
+      <w:r>
+        <w:rPr>
+          <w:highlight w:val="green"/>
+        </w:rPr>
+        <w:t xml:space="preserve"> </w:t>
+      </w:r>
+      <w:proofErr w:type="spellStart"/>
+      <w:r>
+        <w:rPr>
+          <w:highlight w:val="green"/>
+        </w:rPr>
+        <w:t>sesuai</w:t>
+      </w:r>
+      <w:proofErr w:type="spellEnd"/>
+      <w:r>
+        <w:rPr>
+          <w:highlight w:val="green"/>
+        </w:rPr>
+        <w:t xml:space="preserve"> </w:t>
+      </w:r>
+      <w:proofErr w:type="spellStart"/>
+      <w:r>
+        <w:rPr>
+          <w:highlight w:val="green"/>
+        </w:rPr>
+        <w:t>pilihan</w:t>
+      </w:r>
+      <w:proofErr w:type="spellEnd"/>
+      <w:r>
+        <w:rPr>
+          <w:highlight w:val="green"/>
+        </w:rPr>
+        <w:t xml:space="preserve"> </w:t>
+      </w:r>
+      <w:proofErr w:type="spellStart"/>
+      <w:r>
+        <w:rPr>
+          <w:highlight w:val="green"/>
+        </w:rPr>
+        <w:t>Provinsi</w:t>
+      </w:r>
+      <w:proofErr w:type="spellEnd"/>
+      <w:r>
+        <w:rPr>
+          <w:highlight w:val="green"/>
+        </w:rPr>
+        <w:t xml:space="preserve"> </w:t>
+      </w:r>
+      <w:proofErr w:type="spellStart"/>
+      <w:r>
+        <w:rPr>
+          <w:highlight w:val="green"/>
+        </w:rPr>
+        <w:t>dan</w:t>
+      </w:r>
+      <w:proofErr w:type="spellEnd"/>
+      <w:r>
+        <w:rPr>
+          <w:highlight w:val="green"/>
+        </w:rPr>
+        <w:t xml:space="preserve"> </w:t>
+      </w:r>
+      <w:proofErr w:type="spellStart"/>
+      <w:r>
+        <w:rPr>
+          <w:highlight w:val="green"/>
+        </w:rPr>
+        <w:t>sama</w:t>
+      </w:r>
+      <w:proofErr w:type="spellEnd"/>
+      <w:r>
+        <w:rPr>
+          <w:highlight w:val="green"/>
+        </w:rPr>
+        <w:t xml:space="preserve"> </w:t>
+      </w:r>
+      <w:proofErr w:type="spellStart"/>
+      <w:r>
+        <w:rPr>
+          <w:highlight w:val="green"/>
+        </w:rPr>
+        <w:t>Pilihan</w:t>
+      </w:r>
+      <w:proofErr w:type="spellEnd"/>
+      <w:r>
+        <w:rPr>
+          <w:highlight w:val="green"/>
+        </w:rPr>
+        <w:t xml:space="preserve"> </w:t>
+      </w:r>
+      <w:proofErr w:type="spellStart"/>
+      <w:r>
+        <w:rPr>
+          <w:highlight w:val="green"/>
+        </w:rPr>
+        <w:t>bukan</w:t>
+      </w:r>
+      <w:proofErr w:type="spellEnd"/>
+      <w:r>
+        <w:rPr>
+          <w:highlight w:val="green"/>
+        </w:rPr>
+        <w:t xml:space="preserve"> entry Text</w:t>
       </w:r>
     </w:p>
     <w:p>
@@ -219,9 +702,121 @@
         <w:spacing w:after="120"/>
         <w:ind w:left="714" w:hanging="357"/>
         <w:contextualSpacing w:val="0"/>
-      </w:pPr>
-      <w:r>
-        <w:t>Kode PPTKIS itu referensinya darimana ya? Apa dari SISKOTKLN..??</w:t>
+        <w:rPr>
+          <w:highlight w:val="magenta"/>
+        </w:rPr>
+      </w:pPr>
+      <w:proofErr w:type="spellStart"/>
+      <w:r>
+        <w:rPr>
+          <w:highlight w:val="magenta"/>
+        </w:rPr>
+        <w:t>Kode</w:t>
+      </w:r>
+      <w:proofErr w:type="spellEnd"/>
+      <w:r>
+        <w:rPr>
+          <w:highlight w:val="magenta"/>
+        </w:rPr>
+        <w:t xml:space="preserve"> PPTKIS </w:t>
+      </w:r>
+      <w:proofErr w:type="spellStart"/>
+      <w:r>
+        <w:rPr>
+          <w:highlight w:val="magenta"/>
+        </w:rPr>
+        <w:t>itu</w:t>
+      </w:r>
+      <w:proofErr w:type="spellEnd"/>
+      <w:r>
+        <w:rPr>
+          <w:highlight w:val="magenta"/>
+        </w:rPr>
+        <w:t xml:space="preserve"> </w:t>
+      </w:r>
+      <w:proofErr w:type="spellStart"/>
+      <w:r>
+        <w:rPr>
+          <w:highlight w:val="magenta"/>
+        </w:rPr>
+        <w:t>referensinya</w:t>
+      </w:r>
+      <w:proofErr w:type="spellEnd"/>
+      <w:r>
+        <w:rPr>
+          <w:highlight w:val="magenta"/>
+        </w:rPr>
+        <w:t xml:space="preserve"> </w:t>
+      </w:r>
+      <w:proofErr w:type="spellStart"/>
+      <w:r>
+        <w:rPr>
+          <w:highlight w:val="magenta"/>
+        </w:rPr>
+        <w:t>darimana</w:t>
+      </w:r>
+      <w:proofErr w:type="spellEnd"/>
+      <w:r>
+        <w:rPr>
+          <w:highlight w:val="magenta"/>
+        </w:rPr>
+        <w:t xml:space="preserve"> </w:t>
+      </w:r>
+      <w:proofErr w:type="spellStart"/>
+      <w:r>
+        <w:rPr>
+          <w:highlight w:val="magenta"/>
+        </w:rPr>
+        <w:t>ya</w:t>
+      </w:r>
+      <w:proofErr w:type="spellEnd"/>
+      <w:r>
+        <w:rPr>
+          <w:highlight w:val="magenta"/>
+        </w:rPr>
+        <w:t xml:space="preserve">? </w:t>
+      </w:r>
+      <w:proofErr w:type="spellStart"/>
+      <w:r>
+        <w:rPr>
+          <w:highlight w:val="magenta"/>
+        </w:rPr>
+        <w:t>Apa</w:t>
+      </w:r>
+      <w:proofErr w:type="spellEnd"/>
+      <w:r>
+        <w:rPr>
+          <w:highlight w:val="magenta"/>
+        </w:rPr>
+        <w:t xml:space="preserve"> </w:t>
+      </w:r>
+      <w:proofErr w:type="spellStart"/>
+      <w:r>
+        <w:rPr>
+          <w:highlight w:val="magenta"/>
+        </w:rPr>
+        <w:t>dari</w:t>
+      </w:r>
+      <w:proofErr w:type="spellEnd"/>
+      <w:r>
+        <w:rPr>
+          <w:highlight w:val="magenta"/>
+        </w:rPr>
+        <w:t xml:space="preserve"> </w:t>
+      </w:r>
+      <w:proofErr w:type="gramStart"/>
+      <w:r>
+        <w:rPr>
+          <w:highlight w:val="magenta"/>
+        </w:rPr>
+        <w:t>SISKOTKLN..?</w:t>
+      </w:r>
+      <w:proofErr w:type="gramEnd"/>
+      <w:r>
+        <w:rPr>
+          <w:highlight w:val="magenta"/>
+        </w:rPr>
+        <w:t>?</w:t>
       </w:r>
     </w:p>
     <w:p>
@@ -246,10 +841,80 @@
           <w:numId w:val="3"/>
         </w:numPr>
         <w:spacing w:after="0"/>
-      </w:pPr>
-      <w:r>
-        <w:t>Name diganti jd Nama Negara dan harus pilihan</w:t>
-      </w:r>
+        <w:rPr>
+          <w:highlight w:val="green"/>
+        </w:rPr>
+      </w:pPr>
+      <w:r>
+        <w:rPr>
+          <w:highlight w:val="green"/>
+        </w:rPr>
+        <w:t xml:space="preserve">Name </w:t>
+      </w:r>
+      <w:proofErr w:type="spellStart"/>
+      <w:r>
+        <w:rPr>
+          <w:highlight w:val="green"/>
+        </w:rPr>
+        <w:t>diganti</w:t>
+      </w:r>
+      <w:proofErr w:type="spellEnd"/>
+      <w:r>
+        <w:rPr>
+          <w:highlight w:val="green"/>
+        </w:rPr>
+        <w:t xml:space="preserve"> </w:t>
+      </w:r>
+      <w:proofErr w:type="spellStart"/>
+      <w:r>
+        <w:rPr>
+          <w:highlight w:val="green"/>
+        </w:rPr>
+        <w:t>jd</w:t>
+      </w:r>
+      <w:proofErr w:type="spellEnd"/>
+      <w:r>
+        <w:rPr>
+          <w:highlight w:val="green"/>
+        </w:rPr>
+        <w:t xml:space="preserve"> Nama Negara </w:t>
+      </w:r>
+      <w:proofErr w:type="spellStart"/>
+      <w:r>
+        <w:rPr>
+          <w:highlight w:val="green"/>
+        </w:rPr>
+        <w:t>dan</w:t>
+      </w:r>
+      <w:proofErr w:type="spellEnd"/>
+      <w:r>
+        <w:rPr>
+          <w:highlight w:val="green"/>
+        </w:rPr>
+        <w:t xml:space="preserve"> </w:t>
+      </w:r>
+      <w:proofErr w:type="spellStart"/>
+      <w:r>
+        <w:rPr>
+          <w:highlight w:val="green"/>
+        </w:rPr>
+        <w:t>harus</w:t>
+      </w:r>
+      <w:proofErr w:type="spellEnd"/>
+      <w:r>
+        <w:rPr>
+          <w:highlight w:val="green"/>
+        </w:rPr>
+        <w:t xml:space="preserve"> </w:t>
+      </w:r>
+      <w:proofErr w:type="spellStart"/>
+      <w:r>
+        <w:rPr>
+          <w:highlight w:val="green"/>
+        </w:rPr>
+        <w:t>pilihan</w:t>
+      </w:r>
+      <w:proofErr w:type="spellEnd"/>
     </w:p>
     <w:p>
       <w:pPr>
@@ -261,10 +926,38 @@
         <w:spacing w:after="120"/>
         <w:ind w:left="714" w:hanging="357"/>
         <w:contextualSpacing w:val="0"/>
-      </w:pPr>
-      <w:r>
-        <w:t>Endorsement type harus pilihan</w:t>
-      </w:r>
+        <w:rPr>
+          <w:highlight w:val="green"/>
+        </w:rPr>
+      </w:pPr>
+      <w:r>
+        <w:rPr>
+          <w:highlight w:val="green"/>
+        </w:rPr>
+        <w:t xml:space="preserve">Endorsement type </w:t>
+      </w:r>
+      <w:proofErr w:type="spellStart"/>
+      <w:r>
+        <w:rPr>
+          <w:highlight w:val="green"/>
+        </w:rPr>
+        <w:t>harus</w:t>
+      </w:r>
+      <w:proofErr w:type="spellEnd"/>
+      <w:r>
+        <w:rPr>
+          <w:highlight w:val="green"/>
+        </w:rPr>
+        <w:t xml:space="preserve"> </w:t>
+      </w:r>
+      <w:proofErr w:type="spellStart"/>
+      <w:r>
+        <w:rPr>
+          <w:highlight w:val="green"/>
+        </w:rPr>
+        <w:t>pilihan</w:t>
+      </w:r>
+      <w:proofErr w:type="spellEnd"/>
     </w:p>
     <w:p>
       <w:pPr>
@@ -290,10 +983,142 @@
         <w:spacing w:after="120"/>
         <w:ind w:left="714" w:hanging="357"/>
         <w:contextualSpacing w:val="0"/>
-      </w:pPr>
-      <w:r>
-        <w:t>Diganti jadi Jenis Masalah</w:t>
-      </w:r>
+        <w:rPr>
+          <w:highlight w:val="yellow"/>
+        </w:rPr>
+      </w:pPr>
+      <w:proofErr w:type="spellStart"/>
+      <w:r>
+        <w:rPr>
+          <w:highlight w:val="yellow"/>
+        </w:rPr>
+        <w:t>Diganti</w:t>
+      </w:r>
+      <w:proofErr w:type="spellEnd"/>
+      <w:r>
+        <w:rPr>
+          <w:highlight w:val="yellow"/>
+        </w:rPr>
+        <w:t xml:space="preserve"> </w:t>
+      </w:r>
+      <w:proofErr w:type="spellStart"/>
+      <w:r>
+        <w:rPr>
+          <w:highlight w:val="yellow"/>
+        </w:rPr>
+        <w:t>jadi</w:t>
+      </w:r>
+      <w:proofErr w:type="spellEnd"/>
+      <w:r>
+        <w:rPr>
+          <w:highlight w:val="yellow"/>
+        </w:rPr>
+        <w:t xml:space="preserve"> </w:t>
+      </w:r>
+      <w:proofErr w:type="spellStart"/>
+      <w:r>
+        <w:rPr>
+          <w:highlight w:val="yellow"/>
+        </w:rPr>
+        <w:t>Jenis</w:t>
+      </w:r>
+      <w:proofErr w:type="spellEnd"/>
+      <w:r>
+        <w:rPr>
+          <w:highlight w:val="yellow"/>
+        </w:rPr>
+        <w:t xml:space="preserve"> </w:t>
+      </w:r>
+      <w:proofErr w:type="spellStart"/>
+      <w:r>
+        <w:rPr>
+          <w:highlight w:val="yellow"/>
+        </w:rPr>
+        <w:t>Masalah</w:t>
+      </w:r>
+      <w:proofErr w:type="spellEnd"/>
+      <w:r>
+        <w:rPr>
+          <w:highlight w:val="yellow"/>
+        </w:rPr>
+        <w:t xml:space="preserve"> </w:t>
+      </w:r>
+      <w:r>
+        <w:rPr>
+          <w:highlight w:val="yellow"/>
+        </w:rPr>
+        <w:sym w:font="Wingdings" w:char="F0E0"/>
+      </w:r>
+      <w:r>
+        <w:rPr>
+          <w:highlight w:val="yellow"/>
+        </w:rPr>
+        <w:t xml:space="preserve"> </w:t>
+      </w:r>
+      <w:proofErr w:type="spellStart"/>
+      <w:r>
+        <w:rPr>
+          <w:highlight w:val="yellow"/>
+        </w:rPr>
+        <w:t>kodingan</w:t>
+      </w:r>
+      <w:proofErr w:type="spellEnd"/>
+      <w:r>
+        <w:rPr>
+          <w:highlight w:val="yellow"/>
+        </w:rPr>
+        <w:t xml:space="preserve"> </w:t>
+      </w:r>
+      <w:proofErr w:type="spellStart"/>
+      <w:r>
+        <w:rPr>
+          <w:highlight w:val="yellow"/>
+        </w:rPr>
+        <w:t>udah</w:t>
+      </w:r>
+      <w:proofErr w:type="spellEnd"/>
+      <w:r>
+        <w:rPr>
+          <w:highlight w:val="yellow"/>
+        </w:rPr>
+        <w:t xml:space="preserve"> di </w:t>
+      </w:r>
+      <w:proofErr w:type="spellStart"/>
+      <w:r>
+        <w:rPr>
+          <w:highlight w:val="yellow"/>
+        </w:rPr>
+        <w:t>ganti</w:t>
+      </w:r>
+      <w:proofErr w:type="spellEnd"/>
+      <w:r>
+        <w:rPr>
+          <w:highlight w:val="yellow"/>
+        </w:rPr>
+        <w:t xml:space="preserve">, </w:t>
+      </w:r>
+      <w:proofErr w:type="spellStart"/>
+      <w:r>
+        <w:rPr>
+          <w:highlight w:val="yellow"/>
+        </w:rPr>
+        <w:t>db</w:t>
+      </w:r>
+      <w:proofErr w:type="spellEnd"/>
+      <w:r>
+        <w:rPr>
+          <w:highlight w:val="yellow"/>
+        </w:rPr>
+        <w:t xml:space="preserve"> yang </w:t>
+      </w:r>
+      <w:proofErr w:type="spellStart"/>
+      <w:r>
+        <w:rPr>
+          <w:highlight w:val="yellow"/>
+        </w:rPr>
+        <w:t>belum</w:t>
+      </w:r>
+      <w:proofErr w:type="spellEnd"/>
     </w:p>
     <w:p>
       <w:pPr>
@@ -319,10 +1144,66 @@
         <w:spacing w:after="120"/>
         <w:ind w:left="714" w:hanging="357"/>
         <w:contextualSpacing w:val="0"/>
-      </w:pPr>
-      <w:r>
-        <w:t>Field Name ID Pekerjaan BNP2TKI diganti jadi Id Pekerjaan</w:t>
-      </w:r>
+        <w:rPr>
+          <w:highlight w:val="green"/>
+        </w:rPr>
+      </w:pPr>
+      <w:r>
+        <w:rPr>
+          <w:highlight w:val="green"/>
+        </w:rPr>
+        <w:t xml:space="preserve">Field Name ID </w:t>
+      </w:r>
+      <w:proofErr w:type="spellStart"/>
+      <w:r>
+        <w:rPr>
+          <w:highlight w:val="green"/>
+        </w:rPr>
+        <w:t>Pekerjaan</w:t>
+      </w:r>
+      <w:proofErr w:type="spellEnd"/>
+      <w:r>
+        <w:rPr>
+          <w:highlight w:val="green"/>
+        </w:rPr>
+        <w:t xml:space="preserve"> BNP2TKI </w:t>
+      </w:r>
+      <w:proofErr w:type="spellStart"/>
+      <w:r>
+        <w:rPr>
+          <w:highlight w:val="green"/>
+        </w:rPr>
+        <w:t>diganti</w:t>
+      </w:r>
+      <w:proofErr w:type="spellEnd"/>
+      <w:r>
+        <w:rPr>
+          <w:highlight w:val="green"/>
+        </w:rPr>
+        <w:t xml:space="preserve"> </w:t>
+      </w:r>
+      <w:proofErr w:type="spellStart"/>
+      <w:r>
+        <w:rPr>
+          <w:highlight w:val="green"/>
+        </w:rPr>
+        <w:t>jadi</w:t>
+      </w:r>
+      <w:proofErr w:type="spellEnd"/>
+      <w:r>
+        <w:rPr>
+          <w:highlight w:val="green"/>
+        </w:rPr>
+        <w:t xml:space="preserve"> Id </w:t>
+      </w:r>
+      <w:proofErr w:type="spellStart"/>
+      <w:r>
+        <w:rPr>
+          <w:highlight w:val="green"/>
+        </w:rPr>
+        <w:t>Pekerjaan</w:t>
+      </w:r>
+      <w:proofErr w:type="spellEnd"/>
     </w:p>
     <w:p>
       <w:pPr>
@@ -348,10 +1229,148 @@
         <w:spacing w:after="0"/>
         <w:ind w:left="714" w:hanging="357"/>
         <w:contextualSpacing w:val="0"/>
-      </w:pPr>
-      <w:r>
-        <w:t>Penamaan Modul diganti aja jadi AKSES PENGGUNA</w:t>
-      </w:r>
+        <w:rPr>
+          <w:highlight w:val="yellow"/>
+        </w:rPr>
+      </w:pPr>
+      <w:proofErr w:type="spellStart"/>
+      <w:r>
+        <w:rPr>
+          <w:highlight w:val="yellow"/>
+        </w:rPr>
+        <w:t>Penamaan</w:t>
+      </w:r>
+      <w:proofErr w:type="spellEnd"/>
+      <w:r>
+        <w:rPr>
+          <w:highlight w:val="yellow"/>
+        </w:rPr>
+        <w:t xml:space="preserve"> Modul </w:t>
+      </w:r>
+      <w:proofErr w:type="spellStart"/>
+      <w:r>
+        <w:rPr>
+          <w:highlight w:val="yellow"/>
+        </w:rPr>
+        <w:t>diganti</w:t>
+      </w:r>
+      <w:proofErr w:type="spellEnd"/>
+      <w:r>
+        <w:rPr>
+          <w:highlight w:val="yellow"/>
+        </w:rPr>
+        <w:t xml:space="preserve"> </w:t>
+      </w:r>
+      <w:proofErr w:type="spellStart"/>
+      <w:r>
+        <w:rPr>
+          <w:highlight w:val="yellow"/>
+        </w:rPr>
+        <w:t>aja</w:t>
+      </w:r>
+      <w:proofErr w:type="spellEnd"/>
+      <w:r>
+        <w:rPr>
+          <w:highlight w:val="yellow"/>
+        </w:rPr>
+        <w:t xml:space="preserve"> </w:t>
+      </w:r>
+      <w:proofErr w:type="spellStart"/>
+      <w:r>
+        <w:rPr>
+          <w:highlight w:val="yellow"/>
+        </w:rPr>
+        <w:t>jadi</w:t>
+      </w:r>
+      <w:proofErr w:type="spellEnd"/>
+      <w:r>
+        <w:rPr>
+          <w:highlight w:val="yellow"/>
+        </w:rPr>
+        <w:t xml:space="preserve"> AKSES PENGGUNA</w:t>
+      </w:r>
+      <w:r>
+        <w:rPr>
+          <w:highlight w:val="yellow"/>
+        </w:rPr>
+        <w:t xml:space="preserve"> </w:t>
+      </w:r>
+      <w:r>
+        <w:rPr>
+          <w:highlight w:val="yellow"/>
+        </w:rPr>
+        <w:sym w:font="Wingdings" w:char="F0E0"/>
+      </w:r>
+      <w:r>
+        <w:rPr>
+          <w:highlight w:val="yellow"/>
+        </w:rPr>
+        <w:t xml:space="preserve"> </w:t>
+      </w:r>
+      <w:proofErr w:type="spellStart"/>
+      <w:r>
+        <w:rPr>
+          <w:highlight w:val="yellow"/>
+        </w:rPr>
+        <w:t>kodingan</w:t>
+      </w:r>
+      <w:proofErr w:type="spellEnd"/>
+      <w:r>
+        <w:rPr>
+          <w:highlight w:val="yellow"/>
+        </w:rPr>
+        <w:t xml:space="preserve"> </w:t>
+      </w:r>
+      <w:proofErr w:type="spellStart"/>
+      <w:r>
+        <w:rPr>
+          <w:highlight w:val="yellow"/>
+        </w:rPr>
+        <w:t>udah</w:t>
+      </w:r>
+      <w:proofErr w:type="spellEnd"/>
+      <w:r>
+        <w:rPr>
+          <w:highlight w:val="yellow"/>
+        </w:rPr>
+        <w:t xml:space="preserve"> di </w:t>
+      </w:r>
+      <w:proofErr w:type="spellStart"/>
+      <w:r>
+        <w:rPr>
+          <w:highlight w:val="yellow"/>
+        </w:rPr>
+        <w:t>ganti</w:t>
+      </w:r>
+      <w:proofErr w:type="spellEnd"/>
+      <w:r>
+        <w:rPr>
+          <w:highlight w:val="yellow"/>
+        </w:rPr>
+        <w:t xml:space="preserve">, </w:t>
+      </w:r>
+      <w:proofErr w:type="spellStart"/>
+      <w:r>
+        <w:rPr>
+          <w:highlight w:val="yellow"/>
+        </w:rPr>
+        <w:t>db</w:t>
+      </w:r>
+      <w:proofErr w:type="spellEnd"/>
+      <w:r>
+        <w:rPr>
+          <w:highlight w:val="yellow"/>
+        </w:rPr>
+        <w:t xml:space="preserve"> yang </w:t>
+      </w:r>
+      <w:proofErr w:type="spellStart"/>
+      <w:r>
+        <w:rPr>
+          <w:highlight w:val="yellow"/>
+        </w:rPr>
+        <w:t>belum</w:t>
+      </w:r>
+      <w:proofErr w:type="spellEnd"/>
     </w:p>
     <w:p>
       <w:pPr>
@@ -362,10 +1381,134 @@
         </w:numPr>
         <w:spacing w:after="120"/>
         <w:contextualSpacing w:val="0"/>
-      </w:pPr>
-      <w:r>
-        <w:t>Level diganti jadi Level Pengguna</w:t>
-      </w:r>
+        <w:rPr>
+          <w:highlight w:val="yellow"/>
+        </w:rPr>
+      </w:pPr>
+      <w:r>
+        <w:rPr>
+          <w:highlight w:val="yellow"/>
+        </w:rPr>
+        <w:t xml:space="preserve">Level </w:t>
+      </w:r>
+      <w:proofErr w:type="spellStart"/>
+      <w:r>
+        <w:rPr>
+          <w:highlight w:val="yellow"/>
+        </w:rPr>
+        <w:t>diganti</w:t>
+      </w:r>
+      <w:proofErr w:type="spellEnd"/>
+      <w:r>
+        <w:rPr>
+          <w:highlight w:val="yellow"/>
+        </w:rPr>
+        <w:t xml:space="preserve"> </w:t>
+      </w:r>
+      <w:proofErr w:type="spellStart"/>
+      <w:r>
+        <w:rPr>
+          <w:highlight w:val="yellow"/>
+        </w:rPr>
+        <w:t>jadi</w:t>
+      </w:r>
+      <w:proofErr w:type="spellEnd"/>
+      <w:r>
+        <w:rPr>
+          <w:highlight w:val="yellow"/>
+        </w:rPr>
+        <w:t xml:space="preserve"> Level </w:t>
+      </w:r>
+      <w:proofErr w:type="spellStart"/>
+      <w:r>
+        <w:rPr>
+          <w:highlight w:val="yellow"/>
+        </w:rPr>
+        <w:t>Pengguna</w:t>
+      </w:r>
+      <w:proofErr w:type="spellEnd"/>
+      <w:r>
+        <w:rPr>
+          <w:highlight w:val="yellow"/>
+        </w:rPr>
+        <w:t xml:space="preserve"> </w:t>
+      </w:r>
+      <w:r>
+        <w:rPr>
+          <w:highlight w:val="yellow"/>
+        </w:rPr>
+        <w:sym w:font="Wingdings" w:char="F0E0"/>
+      </w:r>
+      <w:r>
+        <w:rPr>
+          <w:highlight w:val="yellow"/>
+        </w:rPr>
+        <w:t xml:space="preserve"> </w:t>
+      </w:r>
+      <w:proofErr w:type="spellStart"/>
+      <w:r>
+        <w:rPr>
+          <w:highlight w:val="yellow"/>
+        </w:rPr>
+        <w:t>kodingan</w:t>
+      </w:r>
+      <w:proofErr w:type="spellEnd"/>
+      <w:r>
+        <w:rPr>
+          <w:highlight w:val="yellow"/>
+        </w:rPr>
+        <w:t xml:space="preserve"> </w:t>
+      </w:r>
+      <w:proofErr w:type="spellStart"/>
+      <w:r>
+        <w:rPr>
+          <w:highlight w:val="yellow"/>
+        </w:rPr>
+        <w:t>udah</w:t>
+      </w:r>
+      <w:proofErr w:type="spellEnd"/>
+      <w:r>
+        <w:rPr>
+          <w:highlight w:val="yellow"/>
+        </w:rPr>
+        <w:t xml:space="preserve"> di </w:t>
+      </w:r>
+      <w:proofErr w:type="spellStart"/>
+      <w:r>
+        <w:rPr>
+          <w:highlight w:val="yellow"/>
+        </w:rPr>
+        <w:t>ganti</w:t>
+      </w:r>
+      <w:proofErr w:type="spellEnd"/>
+      <w:r>
+        <w:rPr>
+          <w:highlight w:val="yellow"/>
+        </w:rPr>
+        <w:t xml:space="preserve">, </w:t>
+      </w:r>
+      <w:proofErr w:type="spellStart"/>
+      <w:r>
+        <w:rPr>
+          <w:highlight w:val="yellow"/>
+        </w:rPr>
+        <w:t>db</w:t>
+      </w:r>
+      <w:proofErr w:type="spellEnd"/>
+      <w:r>
+        <w:rPr>
+          <w:highlight w:val="yellow"/>
+        </w:rPr>
+        <w:t xml:space="preserve"> yang </w:t>
+      </w:r>
+      <w:proofErr w:type="spellStart"/>
+      <w:r>
+        <w:rPr>
+          <w:highlight w:val="yellow"/>
+        </w:rPr>
+        <w:t>belum</w:t>
+      </w:r>
+      <w:proofErr w:type="spellEnd"/>
     </w:p>
     <w:p>
       <w:pPr>
@@ -390,10 +1533,204 @@
         </w:numPr>
         <w:spacing w:after="120"/>
         <w:contextualSpacing w:val="0"/>
-      </w:pPr>
-      <w:r>
-        <w:t>Assignment Input msh belum jalan</w:t>
-      </w:r>
+        <w:rPr>
+          <w:highlight w:val="yellow"/>
+        </w:rPr>
+      </w:pPr>
+      <w:r>
+        <w:rPr>
+          <w:highlight w:val="yellow"/>
+        </w:rPr>
+        <w:t xml:space="preserve">Assignment Input </w:t>
+      </w:r>
+      <w:proofErr w:type="spellStart"/>
+      <w:r>
+        <w:rPr>
+          <w:highlight w:val="yellow"/>
+        </w:rPr>
+        <w:t>msh</w:t>
+      </w:r>
+      <w:proofErr w:type="spellEnd"/>
+      <w:r>
+        <w:rPr>
+          <w:highlight w:val="yellow"/>
+        </w:rPr>
+        <w:t xml:space="preserve"> </w:t>
+      </w:r>
+      <w:proofErr w:type="spellStart"/>
+      <w:r>
+        <w:rPr>
+          <w:highlight w:val="yellow"/>
+        </w:rPr>
+        <w:t>belum</w:t>
+      </w:r>
+      <w:proofErr w:type="spellEnd"/>
+      <w:r>
+        <w:rPr>
+          <w:highlight w:val="yellow"/>
+        </w:rPr>
+        <w:t xml:space="preserve"> </w:t>
+      </w:r>
+      <w:proofErr w:type="spellStart"/>
+      <w:r>
+        <w:rPr>
+          <w:highlight w:val="yellow"/>
+        </w:rPr>
+        <w:t>jalan</w:t>
+      </w:r>
+      <w:proofErr w:type="spellEnd"/>
+      <w:r>
+        <w:rPr>
+          <w:highlight w:val="yellow"/>
+        </w:rPr>
+        <w:t xml:space="preserve"> </w:t>
+      </w:r>
+      <w:r>
+        <w:rPr>
+          <w:highlight w:val="yellow"/>
+        </w:rPr>
+        <w:sym w:font="Wingdings" w:char="F0E0"/>
+      </w:r>
+      <w:r>
+        <w:rPr>
+          <w:highlight w:val="yellow"/>
+        </w:rPr>
+        <w:t xml:space="preserve"> </w:t>
+      </w:r>
+      <w:proofErr w:type="spellStart"/>
+      <w:r>
+        <w:rPr>
+          <w:highlight w:val="yellow"/>
+        </w:rPr>
+        <w:t>harusnya</w:t>
+      </w:r>
+      <w:proofErr w:type="spellEnd"/>
+      <w:r>
+        <w:rPr>
+          <w:highlight w:val="yellow"/>
+        </w:rPr>
+        <w:t xml:space="preserve"> </w:t>
+      </w:r>
+      <w:proofErr w:type="spellStart"/>
+      <w:r>
+        <w:rPr>
+          <w:highlight w:val="yellow"/>
+        </w:rPr>
+        <w:t>udah</w:t>
+      </w:r>
+      <w:proofErr w:type="spellEnd"/>
+      <w:r>
+        <w:rPr>
+          <w:highlight w:val="yellow"/>
+        </w:rPr>
+        <w:t xml:space="preserve"> </w:t>
+      </w:r>
+      <w:proofErr w:type="spellStart"/>
+      <w:r>
+        <w:rPr>
+          <w:highlight w:val="yellow"/>
+        </w:rPr>
+        <w:t>oke</w:t>
+      </w:r>
+      <w:proofErr w:type="spellEnd"/>
+      <w:r>
+        <w:rPr>
+          <w:highlight w:val="yellow"/>
+        </w:rPr>
+        <w:t xml:space="preserve">, </w:t>
+      </w:r>
+      <w:proofErr w:type="spellStart"/>
+      <w:r>
+        <w:rPr>
+          <w:highlight w:val="yellow"/>
+        </w:rPr>
+        <w:t>tapi</w:t>
+      </w:r>
+      <w:proofErr w:type="spellEnd"/>
+      <w:r>
+        <w:rPr>
+          <w:highlight w:val="yellow"/>
+        </w:rPr>
+        <w:t xml:space="preserve"> </w:t>
+      </w:r>
+      <w:proofErr w:type="spellStart"/>
+      <w:r>
+        <w:rPr>
+          <w:highlight w:val="yellow"/>
+        </w:rPr>
+        <w:t>ngga</w:t>
+      </w:r>
+      <w:proofErr w:type="spellEnd"/>
+      <w:r>
+        <w:rPr>
+          <w:highlight w:val="yellow"/>
+        </w:rPr>
+        <w:t xml:space="preserve"> </w:t>
+      </w:r>
+      <w:proofErr w:type="spellStart"/>
+      <w:r>
+        <w:rPr>
+          <w:highlight w:val="yellow"/>
+        </w:rPr>
+        <w:t>ada</w:t>
+      </w:r>
+      <w:proofErr w:type="spellEnd"/>
+      <w:r>
+        <w:rPr>
+          <w:highlight w:val="yellow"/>
+        </w:rPr>
+        <w:t xml:space="preserve"> </w:t>
+      </w:r>
+      <w:proofErr w:type="spellStart"/>
+      <w:r>
+        <w:rPr>
+          <w:highlight w:val="yellow"/>
+        </w:rPr>
+        <w:t>datanya</w:t>
+      </w:r>
+      <w:proofErr w:type="spellEnd"/>
+      <w:r>
+        <w:rPr>
+          <w:highlight w:val="yellow"/>
+        </w:rPr>
+        <w:t xml:space="preserve"> </w:t>
+      </w:r>
+      <w:proofErr w:type="spellStart"/>
+      <w:r>
+        <w:rPr>
+          <w:highlight w:val="yellow"/>
+        </w:rPr>
+        <w:t>jadi</w:t>
+      </w:r>
+      <w:proofErr w:type="spellEnd"/>
+      <w:r>
+        <w:rPr>
+          <w:highlight w:val="yellow"/>
+        </w:rPr>
+        <w:t xml:space="preserve"> </w:t>
+      </w:r>
+      <w:proofErr w:type="spellStart"/>
+      <w:r>
+        <w:rPr>
+          <w:highlight w:val="yellow"/>
+        </w:rPr>
+        <w:t>ngga</w:t>
+      </w:r>
+      <w:proofErr w:type="spellEnd"/>
+      <w:r>
+        <w:rPr>
+          <w:highlight w:val="yellow"/>
+        </w:rPr>
+        <w:t xml:space="preserve"> bias </w:t>
+      </w:r>
+      <w:proofErr w:type="spellStart"/>
+      <w:r>
+        <w:rPr>
+          <w:highlight w:val="yellow"/>
+        </w:rPr>
+        <w:t>nyoba</w:t>
+      </w:r>
+      <w:proofErr w:type="spellEnd"/>
     </w:p>
     <w:p>
       <w:pPr>
@@ -419,9 +1756,65 @@
         <w:spacing w:after="0"/>
         <w:ind w:left="714" w:hanging="357"/>
         <w:contextualSpacing w:val="0"/>
-      </w:pPr>
-      <w:r>
-        <w:t>Tambah Currency diganti Pilihan jgn entry</w:t>
+        <w:rPr>
+          <w:highlight w:val="green"/>
+        </w:rPr>
+      </w:pPr>
+      <w:proofErr w:type="spellStart"/>
+      <w:r>
+        <w:rPr>
+          <w:highlight w:val="green"/>
+        </w:rPr>
+        <w:t>Tambah</w:t>
+      </w:r>
+      <w:proofErr w:type="spellEnd"/>
+      <w:r>
+        <w:rPr>
+          <w:highlight w:val="green"/>
+        </w:rPr>
+        <w:t xml:space="preserve"> Currency </w:t>
+      </w:r>
+      <w:proofErr w:type="spellStart"/>
+      <w:r>
+        <w:rPr>
+          <w:highlight w:val="green"/>
+        </w:rPr>
+        <w:t>diganti</w:t>
+      </w:r>
+      <w:proofErr w:type="spellEnd"/>
+      <w:r>
+        <w:rPr>
+          <w:highlight w:val="green"/>
+        </w:rPr>
+        <w:t xml:space="preserve"> </w:t>
+      </w:r>
+      <w:proofErr w:type="spellStart"/>
+      <w:r>
+        <w:rPr>
+          <w:highlight w:val="green"/>
+        </w:rPr>
+        <w:t>Pilihan</w:t>
+      </w:r>
+      <w:proofErr w:type="spellEnd"/>
+      <w:r>
+        <w:rPr>
+          <w:highlight w:val="green"/>
+        </w:rPr>
+        <w:t xml:space="preserve"> </w:t>
+      </w:r>
+      <w:proofErr w:type="spellStart"/>
+      <w:r>
+        <w:rPr>
+          <w:highlight w:val="green"/>
+        </w:rPr>
+        <w:t>jgn</w:t>
+      </w:r>
+      <w:proofErr w:type="spellEnd"/>
+      <w:r>
+        <w:rPr>
+          <w:highlight w:val="green"/>
+        </w:rPr>
+        <w:t xml:space="preserve"> entry</w:t>
       </w:r>
     </w:p>
     <w:p>
@@ -433,10 +1826,102 @@
         </w:numPr>
         <w:spacing w:after="120"/>
         <w:contextualSpacing w:val="0"/>
-      </w:pPr>
-      <w:r>
-        <w:t>Kurs nya di entry jgn tombol nilai, biar mudah</w:t>
-      </w:r>
+        <w:rPr>
+          <w:highlight w:val="green"/>
+        </w:rPr>
+      </w:pPr>
+      <w:proofErr w:type="spellStart"/>
+      <w:r>
+        <w:rPr>
+          <w:highlight w:val="green"/>
+        </w:rPr>
+        <w:t>Kurs</w:t>
+      </w:r>
+      <w:proofErr w:type="spellEnd"/>
+      <w:r>
+        <w:rPr>
+          <w:highlight w:val="green"/>
+        </w:rPr>
+        <w:t xml:space="preserve"> </w:t>
+      </w:r>
+      <w:proofErr w:type="spellStart"/>
+      <w:r>
+        <w:rPr>
+          <w:highlight w:val="green"/>
+        </w:rPr>
+        <w:t>nya</w:t>
+      </w:r>
+      <w:proofErr w:type="spellEnd"/>
+      <w:r>
+        <w:rPr>
+          <w:highlight w:val="green"/>
+        </w:rPr>
+        <w:t xml:space="preserve"> di entry </w:t>
+      </w:r>
+      <w:proofErr w:type="spellStart"/>
+      <w:r>
+        <w:rPr>
+          <w:highlight w:val="green"/>
+        </w:rPr>
+        <w:t>jgn</w:t>
+      </w:r>
+      <w:proofErr w:type="spellEnd"/>
+      <w:r>
+        <w:rPr>
+          <w:highlight w:val="green"/>
+        </w:rPr>
+        <w:t xml:space="preserve"> </w:t>
+      </w:r>
+      <w:proofErr w:type="spellStart"/>
+      <w:r>
+        <w:rPr>
+          <w:highlight w:val="green"/>
+        </w:rPr>
+        <w:t>tombol</w:t>
+      </w:r>
+      <w:proofErr w:type="spellEnd"/>
+      <w:r>
+        <w:rPr>
+          <w:highlight w:val="green"/>
+        </w:rPr>
+        <w:t xml:space="preserve"> </w:t>
+      </w:r>
+      <w:proofErr w:type="spellStart"/>
+      <w:r>
+        <w:rPr>
+          <w:highlight w:val="green"/>
+        </w:rPr>
+        <w:t>nilai</w:t>
+      </w:r>
+      <w:proofErr w:type="spellEnd"/>
+      <w:r>
+        <w:rPr>
+          <w:highlight w:val="green"/>
+        </w:rPr>
+        <w:t xml:space="preserve">, </w:t>
+      </w:r>
+      <w:proofErr w:type="spellStart"/>
+      <w:r>
+        <w:rPr>
+          <w:highlight w:val="green"/>
+        </w:rPr>
+        <w:t>biar</w:t>
+      </w:r>
+      <w:proofErr w:type="spellEnd"/>
+      <w:r>
+        <w:rPr>
+          <w:highlight w:val="green"/>
+        </w:rPr>
+        <w:t xml:space="preserve"> </w:t>
+      </w:r>
+      <w:proofErr w:type="spellStart"/>
+      <w:r>
+        <w:rPr>
+          <w:highlight w:val="green"/>
+        </w:rPr>
+        <w:t>mudah</w:t>
+      </w:r>
+      <w:proofErr w:type="spellEnd"/>
     </w:p>
     <w:p>
       <w:pPr>
@@ -466,10 +1951,46 @@
         </w:numPr>
         <w:spacing w:after="0"/>
         <w:contextualSpacing w:val="0"/>
-      </w:pPr>
-      <w:r>
-        <w:t>Tombol LOGIN belum berfungsi</w:t>
-      </w:r>
+        <w:rPr>
+          <w:highlight w:val="green"/>
+        </w:rPr>
+      </w:pPr>
+      <w:proofErr w:type="spellStart"/>
+      <w:r>
+        <w:rPr>
+          <w:highlight w:val="green"/>
+        </w:rPr>
+        <w:t>Tombol</w:t>
+      </w:r>
+      <w:proofErr w:type="spellEnd"/>
+      <w:r>
+        <w:rPr>
+          <w:highlight w:val="green"/>
+        </w:rPr>
+        <w:t xml:space="preserve"> LOGIN </w:t>
+      </w:r>
+      <w:proofErr w:type="spellStart"/>
+      <w:r>
+        <w:rPr>
+          <w:highlight w:val="green"/>
+        </w:rPr>
+        <w:t>belum</w:t>
+      </w:r>
+      <w:proofErr w:type="spellEnd"/>
+      <w:r>
+        <w:rPr>
+          <w:highlight w:val="green"/>
+        </w:rPr>
+        <w:t xml:space="preserve"> </w:t>
+      </w:r>
+      <w:proofErr w:type="spellStart"/>
+      <w:r>
+        <w:rPr>
+          <w:highlight w:val="green"/>
+        </w:rPr>
+        <w:t>berfungsi</w:t>
+      </w:r>
+      <w:proofErr w:type="spellEnd"/>
     </w:p>
     <w:p>
       <w:pPr>
@@ -480,21 +2001,303 @@
         </w:numPr>
         <w:spacing w:after="120"/>
         <w:contextualSpacing w:val="0"/>
-      </w:pPr>
-      <w:r>
-        <w:t xml:space="preserve">Setelah Register (contoh data </w:t>
+        <w:rPr>
+          <w:highlight w:val="yellow"/>
+        </w:rPr>
+      </w:pPr>
+      <w:proofErr w:type="spellStart"/>
+      <w:r>
+        <w:rPr>
+          <w:highlight w:val="yellow"/>
+        </w:rPr>
+        <w:t>Setelah</w:t>
+      </w:r>
+      <w:proofErr w:type="spellEnd"/>
+      <w:r>
+        <w:rPr>
+          <w:highlight w:val="yellow"/>
+        </w:rPr>
+        <w:t xml:space="preserve"> Register (</w:t>
+      </w:r>
+      <w:proofErr w:type="spellStart"/>
+      <w:r>
+        <w:rPr>
+          <w:highlight w:val="yellow"/>
+        </w:rPr>
+        <w:t>contoh</w:t>
+      </w:r>
+      <w:proofErr w:type="spellEnd"/>
+      <w:r>
+        <w:rPr>
+          <w:highlight w:val="yellow"/>
+        </w:rPr>
+        <w:t xml:space="preserve"> data </w:t>
       </w:r>
       <w:hyperlink r:id="rId5" w:history="1">
         <w:r>
           <w:rPr>
             <w:rStyle w:val="Hyperlink"/>
+            <w:highlight w:val="yellow"/>
           </w:rPr>
           <w:t>hilman_cbs@yahoo.com</w:t>
         </w:r>
       </w:hyperlink>
       <w:r>
-        <w:t>) dan di accept oleh user Admin Local (twla), tidak ada email yg diterima untuk username dan pass</w:t>
-      </w:r>
+        <w:rPr>
+          <w:highlight w:val="yellow"/>
+        </w:rPr>
+        <w:t xml:space="preserve">) </w:t>
+      </w:r>
+      <w:proofErr w:type="spellStart"/>
+      <w:r>
+        <w:rPr>
+          <w:highlight w:val="yellow"/>
+        </w:rPr>
+        <w:t>dan</w:t>
+      </w:r>
+      <w:proofErr w:type="spellEnd"/>
+      <w:r>
+        <w:rPr>
+          <w:highlight w:val="yellow"/>
+        </w:rPr>
+        <w:t xml:space="preserve"> di accept </w:t>
+      </w:r>
+      <w:proofErr w:type="spellStart"/>
+      <w:r>
+        <w:rPr>
+          <w:highlight w:val="yellow"/>
+        </w:rPr>
+        <w:t>oleh</w:t>
+      </w:r>
+      <w:proofErr w:type="spellEnd"/>
+      <w:r>
+        <w:rPr>
+          <w:highlight w:val="yellow"/>
+        </w:rPr>
+        <w:t xml:space="preserve"> user Admin Local (</w:t>
+      </w:r>
+      <w:proofErr w:type="spellStart"/>
+      <w:r>
+        <w:rPr>
+          <w:highlight w:val="yellow"/>
+        </w:rPr>
+        <w:t>twla</w:t>
+      </w:r>
+      <w:proofErr w:type="spellEnd"/>
+      <w:r>
+        <w:rPr>
+          <w:highlight w:val="yellow"/>
+        </w:rPr>
+        <w:t xml:space="preserve">), </w:t>
+      </w:r>
+      <w:proofErr w:type="spellStart"/>
+      <w:r>
+        <w:rPr>
+          <w:highlight w:val="yellow"/>
+        </w:rPr>
+        <w:t>tidak</w:t>
+      </w:r>
+      <w:proofErr w:type="spellEnd"/>
+      <w:r>
+        <w:rPr>
+          <w:highlight w:val="yellow"/>
+        </w:rPr>
+        <w:t xml:space="preserve"> </w:t>
+      </w:r>
+      <w:proofErr w:type="spellStart"/>
+      <w:r>
+        <w:rPr>
+          <w:highlight w:val="yellow"/>
+        </w:rPr>
+        <w:t>ada</w:t>
+      </w:r>
+      <w:proofErr w:type="spellEnd"/>
+      <w:r>
+        <w:rPr>
+          <w:highlight w:val="yellow"/>
+        </w:rPr>
+        <w:t xml:space="preserve"> email </w:t>
+      </w:r>
+      <w:proofErr w:type="spellStart"/>
+      <w:r>
+        <w:rPr>
+          <w:highlight w:val="yellow"/>
+        </w:rPr>
+        <w:t>yg</w:t>
+      </w:r>
+      <w:proofErr w:type="spellEnd"/>
+      <w:r>
+        <w:rPr>
+          <w:highlight w:val="yellow"/>
+        </w:rPr>
+        <w:t xml:space="preserve"> </w:t>
+      </w:r>
+      <w:proofErr w:type="spellStart"/>
+      <w:r>
+        <w:rPr>
+          <w:highlight w:val="yellow"/>
+        </w:rPr>
+        <w:t>diterima</w:t>
+      </w:r>
+      <w:proofErr w:type="spellEnd"/>
+      <w:r>
+        <w:rPr>
+          <w:highlight w:val="yellow"/>
+        </w:rPr>
+        <w:t xml:space="preserve"> </w:t>
+      </w:r>
+      <w:proofErr w:type="spellStart"/>
+      <w:r>
+        <w:rPr>
+          <w:highlight w:val="yellow"/>
+        </w:rPr>
+        <w:t>untuk</w:t>
+      </w:r>
+      <w:proofErr w:type="spellEnd"/>
+      <w:r>
+        <w:rPr>
+          <w:highlight w:val="yellow"/>
+        </w:rPr>
+        <w:t xml:space="preserve"> username </w:t>
+      </w:r>
+      <w:proofErr w:type="spellStart"/>
+      <w:r>
+        <w:rPr>
+          <w:highlight w:val="yellow"/>
+        </w:rPr>
+        <w:t>dan</w:t>
+      </w:r>
+      <w:proofErr w:type="spellEnd"/>
+      <w:r>
+        <w:rPr>
+          <w:highlight w:val="yellow"/>
+        </w:rPr>
+        <w:t xml:space="preserve"> pass</w:t>
+      </w:r>
+      <w:r>
+        <w:rPr>
+          <w:highlight w:val="yellow"/>
+        </w:rPr>
+        <w:t xml:space="preserve"> </w:t>
+      </w:r>
+      <w:r>
+        <w:rPr>
+          <w:highlight w:val="yellow"/>
+        </w:rPr>
+        <w:sym w:font="Wingdings" w:char="F0E0"/>
+      </w:r>
+      <w:r>
+        <w:rPr>
+          <w:highlight w:val="yellow"/>
+        </w:rPr>
+        <w:t xml:space="preserve"> </w:t>
+      </w:r>
+      <w:proofErr w:type="spellStart"/>
+      <w:r>
+        <w:rPr>
+          <w:highlight w:val="yellow"/>
+        </w:rPr>
+        <w:t>Kurang</w:t>
+      </w:r>
+      <w:proofErr w:type="spellEnd"/>
+      <w:r>
+        <w:rPr>
+          <w:highlight w:val="yellow"/>
+        </w:rPr>
+        <w:t xml:space="preserve"> format </w:t>
+      </w:r>
+      <w:proofErr w:type="spellStart"/>
+      <w:r>
+        <w:rPr>
+          <w:highlight w:val="yellow"/>
+        </w:rPr>
+        <w:t>pengiriman</w:t>
+      </w:r>
+      <w:proofErr w:type="spellEnd"/>
+      <w:r>
+        <w:rPr>
+          <w:highlight w:val="yellow"/>
+        </w:rPr>
+        <w:t xml:space="preserve"> user </w:t>
+      </w:r>
+      <w:proofErr w:type="spellStart"/>
+      <w:r>
+        <w:rPr>
+          <w:highlight w:val="yellow"/>
+        </w:rPr>
+        <w:t>dan</w:t>
+      </w:r>
+      <w:proofErr w:type="spellEnd"/>
+      <w:r>
+        <w:rPr>
+          <w:highlight w:val="yellow"/>
+        </w:rPr>
+        <w:t xml:space="preserve"> </w:t>
+      </w:r>
+      <w:proofErr w:type="spellStart"/>
+      <w:r>
+        <w:rPr>
+          <w:highlight w:val="yellow"/>
+        </w:rPr>
+        <w:t>passwordnya</w:t>
+      </w:r>
+      <w:proofErr w:type="spellEnd"/>
+      <w:r>
+        <w:rPr>
+          <w:highlight w:val="yellow"/>
+        </w:rPr>
+        <w:t xml:space="preserve"> </w:t>
+      </w:r>
+      <w:proofErr w:type="spellStart"/>
+      <w:r>
+        <w:rPr>
+          <w:highlight w:val="yellow"/>
+        </w:rPr>
+        <w:t>belum</w:t>
+      </w:r>
+      <w:proofErr w:type="spellEnd"/>
+      <w:r>
+        <w:rPr>
+          <w:highlight w:val="yellow"/>
+        </w:rPr>
+        <w:t xml:space="preserve"> </w:t>
+      </w:r>
+      <w:proofErr w:type="spellStart"/>
+      <w:r>
+        <w:rPr>
+          <w:highlight w:val="yellow"/>
+        </w:rPr>
+        <w:t>baku</w:t>
+      </w:r>
+      <w:proofErr w:type="spellEnd"/>
+      <w:r>
+        <w:rPr>
+          <w:highlight w:val="yellow"/>
+        </w:rPr>
+        <w:t xml:space="preserve">, kaya </w:t>
+      </w:r>
+      <w:proofErr w:type="spellStart"/>
+      <w:r>
+        <w:rPr>
+          <w:highlight w:val="yellow"/>
+        </w:rPr>
+        <w:t>pendekan</w:t>
+      </w:r>
+      <w:proofErr w:type="spellEnd"/>
+      <w:r>
+        <w:rPr>
+          <w:highlight w:val="yellow"/>
+        </w:rPr>
+        <w:t xml:space="preserve"> </w:t>
+      </w:r>
+      <w:proofErr w:type="spellStart"/>
+      <w:r>
+        <w:rPr>
+          <w:highlight w:val="yellow"/>
+        </w:rPr>
+        <w:t>gitu</w:t>
+      </w:r>
+      <w:proofErr w:type="spellEnd"/>
     </w:p>
     <w:p>
       <w:pPr>
@@ -519,9 +2322,76 @@
         </w:numPr>
         <w:spacing w:after="0"/>
         <w:contextualSpacing w:val="0"/>
-      </w:pPr>
-      <w:r>
-        <w:t>DI Modul PK, Nama Modul Create JO Packet diganti jadi Create PK</w:t>
+        <w:rPr>
+          <w:highlight w:val="magenta"/>
+        </w:rPr>
+      </w:pPr>
+      <w:r>
+        <w:rPr>
+          <w:highlight w:val="magenta"/>
+        </w:rPr>
+        <w:lastRenderedPageBreak/>
+        <w:t xml:space="preserve">DI Modul PK, Nama Modul Create JO Packet </w:t>
+      </w:r>
+      <w:proofErr w:type="spellStart"/>
+      <w:r>
+        <w:rPr>
+          <w:highlight w:val="magenta"/>
+        </w:rPr>
+        <w:t>diganti</w:t>
+      </w:r>
+      <w:proofErr w:type="spellEnd"/>
+      <w:r>
+        <w:rPr>
+          <w:highlight w:val="magenta"/>
+        </w:rPr>
+        <w:t xml:space="preserve"> </w:t>
+      </w:r>
+      <w:proofErr w:type="spellStart"/>
+      <w:r>
+        <w:rPr>
+          <w:highlight w:val="magenta"/>
+        </w:rPr>
+        <w:t>jadi</w:t>
+      </w:r>
+      <w:proofErr w:type="spellEnd"/>
+      <w:r>
+        <w:rPr>
+          <w:highlight w:val="magenta"/>
+        </w:rPr>
+        <w:t xml:space="preserve"> Create PK</w:t>
+      </w:r>
+      <w:r>
+        <w:rPr>
+          <w:highlight w:val="magenta"/>
+        </w:rPr>
+        <w:t xml:space="preserve"> </w:t>
+      </w:r>
+      <w:r>
+        <w:rPr>
+          <w:highlight w:val="magenta"/>
+        </w:rPr>
+        <w:sym w:font="Wingdings" w:char="F0E0"/>
+      </w:r>
+      <w:r>
+        <w:rPr>
+          <w:highlight w:val="magenta"/>
+        </w:rPr>
+        <w:t xml:space="preserve"> </w:t>
+      </w:r>
+      <w:proofErr w:type="spellStart"/>
+      <w:r>
+        <w:rPr>
+          <w:highlight w:val="magenta"/>
+        </w:rPr>
+        <w:t>ini</w:t>
+      </w:r>
+      <w:proofErr w:type="spellEnd"/>
+      <w:r>
+        <w:rPr>
+          <w:highlight w:val="magenta"/>
+        </w:rPr>
+        <w:t xml:space="preserve"> yang mana?</w:t>
       </w:r>
     </w:p>
     <w:p>
@@ -536,9 +2406,77 @@
         <w:contextualSpacing w:val="0"/>
       </w:pPr>
       <w:r>
-        <w:lastRenderedPageBreak/>
-        <w:t>Link download dok PKP, JO dan PK msh error meskipun sdh diupload dok dummy dari User Penempatan</w:t>
-      </w:r>
+        <w:t xml:space="preserve">Link download </w:t>
+      </w:r>
+      <w:proofErr w:type="spellStart"/>
+      <w:r>
+        <w:t>dok</w:t>
+      </w:r>
+      <w:proofErr w:type="spellEnd"/>
+      <w:r>
+        <w:t xml:space="preserve"> PKP, JO </w:t>
+      </w:r>
+      <w:proofErr w:type="spellStart"/>
+      <w:r>
+        <w:t>dan</w:t>
+      </w:r>
+      <w:proofErr w:type="spellEnd"/>
+      <w:r>
+        <w:t xml:space="preserve"> PK </w:t>
+      </w:r>
+      <w:proofErr w:type="spellStart"/>
+      <w:r>
+        <w:t>msh</w:t>
+      </w:r>
+      <w:proofErr w:type="spellEnd"/>
+      <w:r>
+        <w:t xml:space="preserve"> error </w:t>
+      </w:r>
+      <w:proofErr w:type="spellStart"/>
+      <w:r>
+        <w:t>meskipun</w:t>
+      </w:r>
+      <w:proofErr w:type="spellEnd"/>
+      <w:r>
+        <w:t xml:space="preserve"> </w:t>
+      </w:r>
+      <w:proofErr w:type="spellStart"/>
+      <w:r>
+        <w:t>sdh</w:t>
+      </w:r>
+      <w:proofErr w:type="spellEnd"/>
+      <w:r>
+        <w:t xml:space="preserve"> </w:t>
+      </w:r>
+      <w:proofErr w:type="spellStart"/>
+      <w:r>
+        <w:t>diupload</w:t>
+      </w:r>
+      <w:proofErr w:type="spellEnd"/>
+      <w:r>
+        <w:t xml:space="preserve"> </w:t>
+      </w:r>
+      <w:proofErr w:type="spellStart"/>
+      <w:r>
+        <w:t>dok</w:t>
+      </w:r>
+      <w:proofErr w:type="spellEnd"/>
+      <w:r>
+        <w:t xml:space="preserve"> dummy </w:t>
+      </w:r>
+      <w:proofErr w:type="spellStart"/>
+      <w:r>
+        <w:t>dari</w:t>
+      </w:r>
+      <w:proofErr w:type="spellEnd"/>
+      <w:r>
+        <w:t xml:space="preserve"> User </w:t>
+      </w:r>
+      <w:proofErr w:type="spellStart"/>
+      <w:r>
+        <w:t>Penempatan</w:t>
+      </w:r>
+      <w:proofErr w:type="spellEnd"/>
     </w:p>
     <w:p>
       <w:pPr>
@@ -550,9 +2488,91 @@
         <w:spacing w:after="120"/>
         <w:contextualSpacing w:val="0"/>
       </w:pPr>
-      <w:r>
-        <w:t>Setelah proses PK selesai, terkadang belum stabil kalau mau lihat View PK datanya tidak muncul</w:t>
-      </w:r>
+      <w:proofErr w:type="spellStart"/>
+      <w:r>
+        <w:t>Setelah</w:t>
+      </w:r>
+      <w:proofErr w:type="spellEnd"/>
+      <w:r>
+        <w:t xml:space="preserve"> proses PK </w:t>
+      </w:r>
+      <w:proofErr w:type="spellStart"/>
+      <w:r>
+        <w:t>selesai</w:t>
+      </w:r>
+      <w:proofErr w:type="spellEnd"/>
+      <w:r>
+        <w:t xml:space="preserve">, </w:t>
+      </w:r>
+      <w:proofErr w:type="spellStart"/>
+      <w:r>
+        <w:t>terkadang</w:t>
+      </w:r>
+      <w:proofErr w:type="spellEnd"/>
+      <w:r>
+        <w:t xml:space="preserve"> </w:t>
+      </w:r>
+      <w:proofErr w:type="spellStart"/>
+      <w:r>
+        <w:t>belum</w:t>
+      </w:r>
+      <w:proofErr w:type="spellEnd"/>
+      <w:r>
+        <w:t xml:space="preserve"> </w:t>
+      </w:r>
+      <w:proofErr w:type="spellStart"/>
+      <w:r>
+        <w:t>stabil</w:t>
+      </w:r>
+      <w:proofErr w:type="spellEnd"/>
+      <w:r>
+        <w:t xml:space="preserve"> </w:t>
+      </w:r>
+      <w:proofErr w:type="spellStart"/>
+      <w:r>
+        <w:t>kalau</w:t>
+      </w:r>
+      <w:proofErr w:type="spellEnd"/>
+      <w:r>
+        <w:t xml:space="preserve"> </w:t>
+      </w:r>
+      <w:proofErr w:type="spellStart"/>
+      <w:r>
+        <w:t>mau</w:t>
+      </w:r>
+      <w:proofErr w:type="spellEnd"/>
+      <w:r>
+        <w:t xml:space="preserve"> </w:t>
+      </w:r>
+      <w:proofErr w:type="spellStart"/>
+      <w:r>
+        <w:t>lihat</w:t>
+      </w:r>
+      <w:proofErr w:type="spellEnd"/>
+      <w:r>
+        <w:t xml:space="preserve"> View PK </w:t>
+      </w:r>
+      <w:proofErr w:type="spellStart"/>
+      <w:r>
+        <w:t>datanya</w:t>
+      </w:r>
+      <w:proofErr w:type="spellEnd"/>
+      <w:r>
+        <w:t xml:space="preserve"> </w:t>
+      </w:r>
+      <w:proofErr w:type="spellStart"/>
+      <w:r>
+        <w:t>tidak</w:t>
+      </w:r>
+      <w:proofErr w:type="spellEnd"/>
+      <w:r>
+        <w:t xml:space="preserve"> </w:t>
+      </w:r>
+      <w:proofErr w:type="spellStart"/>
+      <w:r>
+        <w:t>muncul</w:t>
+      </w:r>
+      <w:proofErr w:type="spellEnd"/>
     </w:p>
     <w:p>
       <w:pPr>
@@ -578,13 +2598,215 @@
         <w:spacing w:after="120"/>
       </w:pPr>
       <w:r>
-        <w:t>Di user staf lokal dan pusat loading msh lama, sepertinya gara2 loading data agregat penempatan 2011 – 2018, mungkin di cluster aja. Jd startup nya tahun terkini aja baru pd saat request tahun ditarik data lg, hanya di sisi MySQL nya pun harus di Tuning</w:t>
+        <w:t xml:space="preserve">Di user </w:t>
+      </w:r>
+      <w:proofErr w:type="spellStart"/>
+      <w:r>
+        <w:t>staf</w:t>
+      </w:r>
+      <w:proofErr w:type="spellEnd"/>
+      <w:r>
+        <w:t xml:space="preserve"> </w:t>
+      </w:r>
+      <w:proofErr w:type="spellStart"/>
+      <w:r>
+        <w:t>lokal</w:t>
+      </w:r>
+      <w:proofErr w:type="spellEnd"/>
+      <w:r>
+        <w:t xml:space="preserve"> </w:t>
+      </w:r>
+      <w:proofErr w:type="spellStart"/>
+      <w:r>
+        <w:t>dan</w:t>
+      </w:r>
+      <w:proofErr w:type="spellEnd"/>
+      <w:r>
+        <w:t xml:space="preserve"> </w:t>
+      </w:r>
+      <w:proofErr w:type="spellStart"/>
+      <w:r>
+        <w:t>pusat</w:t>
+      </w:r>
+      <w:proofErr w:type="spellEnd"/>
+      <w:r>
+        <w:t xml:space="preserve"> loading </w:t>
+      </w:r>
+      <w:proofErr w:type="spellStart"/>
+      <w:r>
+        <w:t>msh</w:t>
+      </w:r>
+      <w:proofErr w:type="spellEnd"/>
+      <w:r>
+        <w:t xml:space="preserve"> lama, </w:t>
+      </w:r>
+      <w:proofErr w:type="spellStart"/>
+      <w:r>
+        <w:t>sepertinya</w:t>
+      </w:r>
+      <w:proofErr w:type="spellEnd"/>
+      <w:r>
+        <w:t xml:space="preserve"> gara2 loading data </w:t>
+      </w:r>
+      <w:proofErr w:type="spellStart"/>
+      <w:r>
+        <w:t>agregat</w:t>
+      </w:r>
+      <w:proofErr w:type="spellEnd"/>
+      <w:r>
+        <w:t xml:space="preserve"> </w:t>
+      </w:r>
+      <w:proofErr w:type="spellStart"/>
+      <w:r>
+        <w:t>penempatan</w:t>
+      </w:r>
+      <w:proofErr w:type="spellEnd"/>
+      <w:r>
+        <w:t xml:space="preserve"> 2011 – 2018, </w:t>
+      </w:r>
+      <w:proofErr w:type="spellStart"/>
+      <w:r>
+        <w:t>mungkin</w:t>
+      </w:r>
+      <w:proofErr w:type="spellEnd"/>
+      <w:r>
+        <w:t xml:space="preserve"> di cluster </w:t>
+      </w:r>
+      <w:proofErr w:type="spellStart"/>
+      <w:r>
+        <w:t>aja</w:t>
+      </w:r>
+      <w:proofErr w:type="spellEnd"/>
+      <w:r>
+        <w:t xml:space="preserve">. </w:t>
+      </w:r>
+      <w:proofErr w:type="spellStart"/>
+      <w:r>
+        <w:t>Jd</w:t>
+      </w:r>
+      <w:proofErr w:type="spellEnd"/>
+      <w:r>
+        <w:t xml:space="preserve"> startup </w:t>
+      </w:r>
+      <w:proofErr w:type="spellStart"/>
+      <w:r>
+        <w:t>nya</w:t>
+      </w:r>
+      <w:proofErr w:type="spellEnd"/>
+      <w:r>
+        <w:t xml:space="preserve"> </w:t>
+      </w:r>
+      <w:proofErr w:type="spellStart"/>
+      <w:r>
+        <w:t>tahun</w:t>
+      </w:r>
+      <w:proofErr w:type="spellEnd"/>
+      <w:r>
+        <w:t xml:space="preserve"> </w:t>
+      </w:r>
+      <w:proofErr w:type="spellStart"/>
+      <w:r>
+        <w:t>terkini</w:t>
+      </w:r>
+      <w:proofErr w:type="spellEnd"/>
+      <w:r>
+        <w:t xml:space="preserve"> </w:t>
+      </w:r>
+      <w:proofErr w:type="spellStart"/>
+      <w:r>
+        <w:t>aja</w:t>
+      </w:r>
+      <w:proofErr w:type="spellEnd"/>
+      <w:r>
+        <w:t xml:space="preserve"> </w:t>
+      </w:r>
+      <w:proofErr w:type="spellStart"/>
+      <w:r>
+        <w:t>baru</w:t>
+      </w:r>
+      <w:proofErr w:type="spellEnd"/>
+      <w:r>
+        <w:t xml:space="preserve"> </w:t>
+      </w:r>
+      <w:proofErr w:type="spellStart"/>
+      <w:r>
+        <w:t>pd</w:t>
+      </w:r>
+      <w:proofErr w:type="spellEnd"/>
+      <w:r>
+        <w:t xml:space="preserve"> </w:t>
+      </w:r>
+      <w:proofErr w:type="spellStart"/>
+      <w:r>
+        <w:t>saat</w:t>
+      </w:r>
+      <w:proofErr w:type="spellEnd"/>
+      <w:r>
+        <w:t xml:space="preserve"> request </w:t>
+      </w:r>
+      <w:proofErr w:type="spellStart"/>
+      <w:r>
+        <w:t>tahun</w:t>
+      </w:r>
+      <w:proofErr w:type="spellEnd"/>
+      <w:r>
+        <w:t xml:space="preserve"> </w:t>
+      </w:r>
+      <w:proofErr w:type="spellStart"/>
+      <w:r>
+        <w:t>ditarik</w:t>
+      </w:r>
+      <w:proofErr w:type="spellEnd"/>
+      <w:r>
+        <w:t xml:space="preserve"> data </w:t>
+      </w:r>
+      <w:proofErr w:type="spellStart"/>
+      <w:r>
+        <w:t>lg</w:t>
+      </w:r>
+      <w:proofErr w:type="spellEnd"/>
+      <w:r>
+        <w:t xml:space="preserve">, </w:t>
+      </w:r>
+      <w:proofErr w:type="spellStart"/>
+      <w:r>
+        <w:t>hanya</w:t>
+      </w:r>
+      <w:proofErr w:type="spellEnd"/>
+      <w:r>
+        <w:t xml:space="preserve"> di </w:t>
+      </w:r>
+      <w:proofErr w:type="spellStart"/>
+      <w:r>
+        <w:t>sisi</w:t>
+      </w:r>
+      <w:proofErr w:type="spellEnd"/>
+      <w:r>
+        <w:t xml:space="preserve"> MySQL </w:t>
+      </w:r>
+      <w:proofErr w:type="spellStart"/>
+      <w:r>
+        <w:t>nya</w:t>
+      </w:r>
+      <w:proofErr w:type="spellEnd"/>
+      <w:r>
+        <w:t xml:space="preserve"> pun </w:t>
+      </w:r>
+      <w:proofErr w:type="spellStart"/>
+      <w:r>
+        <w:t>harus</w:t>
+      </w:r>
+      <w:proofErr w:type="spellEnd"/>
+      <w:r>
+        <w:t xml:space="preserve"> di Tuning</w:t>
       </w:r>
     </w:p>
     <w:p>
       <w:pPr>
         <w:spacing w:after="120"/>
       </w:pPr>
+      <w:bookmarkStart w:id="0" w:name="_GoBack"/>
+      <w:bookmarkEnd w:id="0"/>
     </w:p>
     <w:p>
       <w:pPr>
@@ -602,8 +2824,8 @@
 </file>
 
 <file path=word/numbering.xml><?xml version="1.0" encoding="utf-8"?>
-<w:numbering xmlns:ve="http://schemas.openxmlformats.org/markup-compatibility/2006" xmlns:o="urn:schemas-microsoft-com:office:office" xmlns:r="http://schemas.openxmlformats.org/officeDocument/2006/relationships" xmlns:m="http://schemas.openxmlformats.org/officeDocument/2006/math" xmlns:v="urn:schemas-microsoft-com:vml" xmlns:wp="http://schemas.openxmlformats.org/drawingml/2006/wordprocessingDrawing" xmlns:w10="urn:schemas-microsoft-com:office:word" xmlns:w="http://schemas.openxmlformats.org/wordprocessingml/2006/main" xmlns:wne="http://schemas.microsoft.com/office/word/2006/wordml">
-  <w:abstractNum w:abstractNumId="0">
+<w:numbering xmlns:wpc="http://schemas.microsoft.com/office/word/2010/wordprocessingCanvas" xmlns:cx="http://schemas.microsoft.com/office/drawing/2014/chartex" xmlns:cx1="http://schemas.microsoft.com/office/drawing/2015/9/8/chartex" xmlns:cx2="http://schemas.microsoft.com/office/drawing/2015/10/21/chartex" xmlns:cx3="http://schemas.microsoft.com/office/drawing/2016/5/9/chartex" xmlns:cx4="http://schemas.microsoft.com/office/drawing/2016/5/10/chartex" xmlns:cx5="http://schemas.microsoft.com/office/drawing/2016/5/11/chartex" xmlns:cx6="http://schemas.microsoft.com/office/drawing/2016/5/12/chartex" xmlns:cx7="http://schemas.microsoft.com/office/drawing/2016/5/13/chartex" xmlns:cx8="http://schemas.microsoft.com/office/drawing/2016/5/14/chartex" xmlns:mc="http://schemas.openxmlformats.org/markup-compatibility/2006" xmlns:aink="http://schemas.microsoft.com/office/drawing/2016/ink" xmlns:am3d="http://schemas.microsoft.com/office/drawing/2017/model3d" xmlns:o="urn:schemas-microsoft-com:office:office" xmlns:r="http://schemas.openxmlformats.org/officeDocument/2006/relationships" xmlns:m="http://schemas.openxmlformats.org/officeDocument/2006/math" xmlns:v="urn:schemas-microsoft-com:vml" xmlns:wp14="http://schemas.microsoft.com/office/word/2010/wordprocessingDrawing" xmlns:wp="http://schemas.openxmlformats.org/drawingml/2006/wordprocessingDrawing" xmlns:w10="urn:schemas-microsoft-com:office:word" xmlns:w="http://schemas.openxmlformats.org/wordprocessingml/2006/main" xmlns:w14="http://schemas.microsoft.com/office/word/2010/wordml" xmlns:w15="http://schemas.microsoft.com/office/word/2012/wordml" xmlns:w16cid="http://schemas.microsoft.com/office/word/2016/wordml/cid" xmlns:w16se="http://schemas.microsoft.com/office/word/2015/wordml/symex" xmlns:wpg="http://schemas.microsoft.com/office/word/2010/wordprocessingGroup" xmlns:wpi="http://schemas.microsoft.com/office/word/2010/wordprocessingInk" xmlns:wne="http://schemas.microsoft.com/office/word/2006/wordml" xmlns:wps="http://schemas.microsoft.com/office/word/2010/wordprocessingShape" mc:Ignorable="w14 w15 w16se w16cid wp14">
+  <w:abstractNum w:abstractNumId="0" w15:restartNumberingAfterBreak="0">
     <w:nsid w:val="0CBE0CB5"/>
     <w:multiLevelType w:val="hybridMultilevel"/>
     <w:tmpl w:val="770A36F4"/>
@@ -693,7 +2915,7 @@
       </w:pPr>
     </w:lvl>
   </w:abstractNum>
-  <w:abstractNum w:abstractNumId="1">
+  <w:abstractNum w:abstractNumId="1" w15:restartNumberingAfterBreak="0">
     <w:nsid w:val="11B50F60"/>
     <w:multiLevelType w:val="hybridMultilevel"/>
     <w:tmpl w:val="05D6673C"/>
@@ -783,7 +3005,7 @@
       </w:pPr>
     </w:lvl>
   </w:abstractNum>
-  <w:abstractNum w:abstractNumId="2">
+  <w:abstractNum w:abstractNumId="2" w15:restartNumberingAfterBreak="0">
     <w:nsid w:val="130A21A9"/>
     <w:multiLevelType w:val="hybridMultilevel"/>
     <w:tmpl w:val="65E2FE6C"/>
@@ -874,7 +3096,7 @@
       </w:pPr>
     </w:lvl>
   </w:abstractNum>
-  <w:abstractNum w:abstractNumId="3">
+  <w:abstractNum w:abstractNumId="3" w15:restartNumberingAfterBreak="0">
     <w:nsid w:val="163B0D88"/>
     <w:multiLevelType w:val="hybridMultilevel"/>
     <w:tmpl w:val="85C6937E"/>
@@ -964,7 +3186,7 @@
       </w:pPr>
     </w:lvl>
   </w:abstractNum>
-  <w:abstractNum w:abstractNumId="4">
+  <w:abstractNum w:abstractNumId="4" w15:restartNumberingAfterBreak="0">
     <w:nsid w:val="3348080D"/>
     <w:multiLevelType w:val="hybridMultilevel"/>
     <w:tmpl w:val="05D6673C"/>
@@ -1054,7 +3276,7 @@
       </w:pPr>
     </w:lvl>
   </w:abstractNum>
-  <w:abstractNum w:abstractNumId="5">
+  <w:abstractNum w:abstractNumId="5" w15:restartNumberingAfterBreak="0">
     <w:nsid w:val="368A0530"/>
     <w:multiLevelType w:val="hybridMultilevel"/>
     <w:tmpl w:val="05D6673C"/>
@@ -1144,7 +3366,7 @@
       </w:pPr>
     </w:lvl>
   </w:abstractNum>
-  <w:abstractNum w:abstractNumId="6">
+  <w:abstractNum w:abstractNumId="6" w15:restartNumberingAfterBreak="0">
     <w:nsid w:val="55FE3D43"/>
     <w:multiLevelType w:val="hybridMultilevel"/>
     <w:tmpl w:val="05D6673C"/>
@@ -1234,7 +3456,7 @@
       </w:pPr>
     </w:lvl>
   </w:abstractNum>
-  <w:abstractNum w:abstractNumId="7">
+  <w:abstractNum w:abstractNumId="7" w15:restartNumberingAfterBreak="0">
     <w:nsid w:val="5C67187F"/>
     <w:multiLevelType w:val="hybridMultilevel"/>
     <w:tmpl w:val="05D6673C"/>
@@ -1324,7 +3546,7 @@
       </w:pPr>
     </w:lvl>
   </w:abstractNum>
-  <w:abstractNum w:abstractNumId="8">
+  <w:abstractNum w:abstractNumId="8" w15:restartNumberingAfterBreak="0">
     <w:nsid w:val="7818154E"/>
     <w:multiLevelType w:val="hybridMultilevel"/>
     <w:tmpl w:val="05D6673C"/>
@@ -1414,7 +3636,7 @@
       </w:pPr>
     </w:lvl>
   </w:abstractNum>
-  <w:abstractNum w:abstractNumId="9">
+  <w:abstractNum w:abstractNumId="9" w15:restartNumberingAfterBreak="0">
     <w:nsid w:val="7B5A7636"/>
     <w:multiLevelType w:val="hybridMultilevel"/>
     <w:tmpl w:val="8556BF46"/>
@@ -1538,7 +3760,7 @@
 </file>
 
 <file path=word/styles.xml><?xml version="1.0" encoding="utf-8"?>
-<w:styles xmlns:r="http://schemas.openxmlformats.org/officeDocument/2006/relationships" xmlns:w="http://schemas.openxmlformats.org/wordprocessingml/2006/main">
+<w:styles xmlns:mc="http://schemas.openxmlformats.org/markup-compatibility/2006" xmlns:r="http://schemas.openxmlformats.org/officeDocument/2006/relationships" xmlns:w="http://schemas.openxmlformats.org/wordprocessingml/2006/main" xmlns:w14="http://schemas.microsoft.com/office/word/2010/wordml" xmlns:w15="http://schemas.microsoft.com/office/word/2012/wordml" xmlns:w16cid="http://schemas.microsoft.com/office/word/2016/wordml/cid" xmlns:w16se="http://schemas.microsoft.com/office/word/2015/wordml/symex" mc:Ignorable="w14 w15 w16se w16cid">
   <w:docDefaults>
     <w:rPrDefault>
       <w:rPr>
@@ -1554,144 +3776,382 @@
       </w:pPr>
     </w:pPrDefault>
   </w:docDefaults>
-  <w:latentStyles w:defLockedState="0" w:defUIPriority="99" w:defSemiHidden="1" w:defUnhideWhenUsed="1" w:defQFormat="0" w:count="267">
-    <w:lsdException w:name="Normal" w:semiHidden="0" w:uiPriority="0" w:unhideWhenUsed="0" w:qFormat="1"/>
-    <w:lsdException w:name="heading 1" w:semiHidden="0" w:uiPriority="9" w:unhideWhenUsed="0" w:qFormat="1"/>
-    <w:lsdException w:name="heading 2" w:uiPriority="9" w:qFormat="1"/>
-    <w:lsdException w:name="heading 3" w:uiPriority="9" w:qFormat="1"/>
-    <w:lsdException w:name="heading 4" w:uiPriority="9" w:qFormat="1"/>
-    <w:lsdException w:name="heading 5" w:uiPriority="9" w:qFormat="1"/>
-    <w:lsdException w:name="heading 6" w:uiPriority="9" w:qFormat="1"/>
-    <w:lsdException w:name="heading 7" w:uiPriority="9" w:qFormat="1"/>
-    <w:lsdException w:name="heading 8" w:uiPriority="9" w:qFormat="1"/>
-    <w:lsdException w:name="heading 9" w:uiPriority="9" w:qFormat="1"/>
-    <w:lsdException w:name="toc 1" w:uiPriority="39"/>
-    <w:lsdException w:name="toc 2" w:uiPriority="39"/>
-    <w:lsdException w:name="toc 3" w:uiPriority="39"/>
-    <w:lsdException w:name="toc 4" w:uiPriority="39"/>
-    <w:lsdException w:name="toc 5" w:uiPriority="39"/>
-    <w:lsdException w:name="toc 6" w:uiPriority="39"/>
-    <w:lsdException w:name="toc 7" w:uiPriority="39"/>
-    <w:lsdException w:name="toc 8" w:uiPriority="39"/>
-    <w:lsdException w:name="toc 9" w:uiPriority="39"/>
-    <w:lsdException w:name="caption" w:uiPriority="35" w:qFormat="1"/>
-    <w:lsdException w:name="Title" w:semiHidden="0" w:uiPriority="10" w:unhideWhenUsed="0" w:qFormat="1"/>
-    <w:lsdException w:name="Default Paragraph Font" w:uiPriority="1"/>
-    <w:lsdException w:name="Subtitle" w:semiHidden="0" w:uiPriority="11" w:unhideWhenUsed="0" w:qFormat="1"/>
-    <w:lsdException w:name="Strong" w:semiHidden="0" w:uiPriority="22" w:unhideWhenUsed="0" w:qFormat="1"/>
-    <w:lsdException w:name="Emphasis" w:semiHidden="0" w:uiPriority="20" w:unhideWhenUsed="0" w:qFormat="1"/>
-    <w:lsdException w:name="Table Grid" w:semiHidden="0" w:uiPriority="59" w:unhideWhenUsed="0"/>
-    <w:lsdException w:name="Placeholder Text" w:unhideWhenUsed="0"/>
-    <w:lsdException w:name="No Spacing" w:semiHidden="0" w:uiPriority="1" w:unhideWhenUsed="0" w:qFormat="1"/>
-    <w:lsdException w:name="Light Shading" w:semiHidden="0" w:uiPriority="60" w:unhideWhenUsed="0"/>
-    <w:lsdException w:name="Light List" w:semiHidden="0" w:uiPriority="61" w:unhideWhenUsed="0"/>
-    <w:lsdException w:name="Light Grid" w:semiHidden="0" w:uiPriority="62" w:unhideWhenUsed="0"/>
-    <w:lsdException w:name="Medium Shading 1" w:semiHidden="0" w:uiPriority="63" w:unhideWhenUsed="0"/>
-    <w:lsdException w:name="Medium Shading 2" w:semiHidden="0" w:uiPriority="64" w:unhideWhenUsed="0"/>
-    <w:lsdException w:name="Medium List 1" w:semiHidden="0" w:uiPriority="65" w:unhideWhenUsed="0"/>
-    <w:lsdException w:name="Medium List 2" w:semiHidden="0" w:uiPriority="66" w:unhideWhenUsed="0"/>
-    <w:lsdException w:name="Medium Grid 1" w:semiHidden="0" w:uiPriority="67" w:unhideWhenUsed="0"/>
-    <w:lsdException w:name="Medium Grid 2" w:semiHidden="0" w:uiPriority="68" w:unhideWhenUsed="0"/>
-    <w:lsdException w:name="Medium Grid 3" w:semiHidden="0" w:uiPriority="69" w:unhideWhenUsed="0"/>
-    <w:lsdException w:name="Dark List" w:semiHidden="0" w:uiPriority="70" w:unhideWhenUsed="0"/>
-    <w:lsdException w:name="Colorful Shading" w:semiHidden="0" w:uiPriority="71" w:unhideWhenUsed="0"/>
-    <w:lsdException w:name="Colorful List" w:semiHidden="0" w:uiPriority="72" w:unhideWhenUsed="0"/>
-    <w:lsdException w:name="Colorful Grid" w:semiHidden="0" w:uiPriority="73" w:unhideWhenUsed="0"/>
-    <w:lsdException w:name="Light Shading Accent 1" w:semiHidden="0" w:uiPriority="60" w:unhideWhenUsed="0"/>
-    <w:lsdException w:name="Light List Accent 1" w:semiHidden="0" w:uiPriority="61" w:unhideWhenUsed="0"/>
-    <w:lsdException w:name="Light Grid Accent 1" w:semiHidden="0" w:uiPriority="62" w:unhideWhenUsed="0"/>
-    <w:lsdException w:name="Medium Shading 1 Accent 1" w:semiHidden="0" w:uiPriority="63" w:unhideWhenUsed="0"/>
-    <w:lsdException w:name="Medium Shading 2 Accent 1" w:semiHidden="0" w:uiPriority="64" w:unhideWhenUsed="0"/>
-    <w:lsdException w:name="Medium List 1 Accent 1" w:semiHidden="0" w:uiPriority="65" w:unhideWhenUsed="0"/>
-    <w:lsdException w:name="Revision" w:unhideWhenUsed="0"/>
-    <w:lsdException w:name="List Paragraph" w:semiHidden="0" w:uiPriority="34" w:unhideWhenUsed="0" w:qFormat="1"/>
-    <w:lsdException w:name="Quote" w:semiHidden="0" w:uiPriority="29" w:unhideWhenUsed="0" w:qFormat="1"/>
-    <w:lsdException w:name="Intense Quote" w:semiHidden="0" w:uiPriority="30" w:unhideWhenUsed="0" w:qFormat="1"/>
-    <w:lsdException w:name="Medium List 2 Accent 1" w:semiHidden="0" w:uiPriority="66" w:unhideWhenUsed="0"/>
-    <w:lsdException w:name="Medium Grid 1 Accent 1" w:semiHidden="0" w:uiPriority="67" w:unhideWhenUsed="0"/>
-    <w:lsdException w:name="Medium Grid 2 Accent 1" w:semiHidden="0" w:uiPriority="68" w:unhideWhenUsed="0"/>
-    <w:lsdException w:name="Medium Grid 3 Accent 1" w:semiHidden="0" w:uiPriority="69" w:unhideWhenUsed="0"/>
-    <w:lsdException w:name="Dark List Accent 1" w:semiHidden="0" w:uiPriority="70" w:unhideWhenUsed="0"/>
-    <w:lsdException w:name="Colorful Shading Accent 1" w:semiHidden="0" w:uiPriority="71" w:unhideWhenUsed="0"/>
-    <w:lsdException w:name="Colorful List Accent 1" w:semiHidden="0" w:uiPriority="72" w:unhideWhenUsed="0"/>
-    <w:lsdException w:name="Colorful Grid Accent 1" w:semiHidden="0" w:uiPriority="73" w:unhideWhenUsed="0"/>
-    <w:lsdException w:name="Light Shading Accent 2" w:semiHidden="0" w:uiPriority="60" w:unhideWhenUsed="0"/>
-    <w:lsdException w:name="Light List Accent 2" w:semiHidden="0" w:uiPriority="61" w:unhideWhenUsed="0"/>
-    <w:lsdException w:name="Light Grid Accent 2" w:semiHidden="0" w:uiPriority="62" w:unhideWhenUsed="0"/>
-    <w:lsdException w:name="Medium Shading 1 Accent 2" w:semiHidden="0" w:uiPriority="63" w:unhideWhenUsed="0"/>
-    <w:lsdException w:name="Medium Shading 2 Accent 2" w:semiHidden="0" w:uiPriority="64" w:unhideWhenUsed="0"/>
-    <w:lsdException w:name="Medium List 1 Accent 2" w:semiHidden="0" w:uiPriority="65" w:unhideWhenUsed="0"/>
-    <w:lsdException w:name="Medium List 2 Accent 2" w:semiHidden="0" w:uiPriority="66" w:unhideWhenUsed="0"/>
-    <w:lsdException w:name="Medium Grid 1 Accent 2" w:semiHidden="0" w:uiPriority="67" w:unhideWhenUsed="0"/>
-    <w:lsdException w:name="Medium Grid 2 Accent 2" w:semiHidden="0" w:uiPriority="68" w:unhideWhenUsed="0"/>
-    <w:lsdException w:name="Medium Grid 3 Accent 2" w:semiHidden="0" w:uiPriority="69" w:unhideWhenUsed="0"/>
-    <w:lsdException w:name="Dark List Accent 2" w:semiHidden="0" w:uiPriority="70" w:unhideWhenUsed="0"/>
-    <w:lsdException w:name="Colorful Shading Accent 2" w:semiHidden="0" w:uiPriority="71" w:unhideWhenUsed="0"/>
-    <w:lsdException w:name="Colorful List Accent 2" w:semiHidden="0" w:uiPriority="72" w:unhideWhenUsed="0"/>
-    <w:lsdException w:name="Colorful Grid Accent 2" w:semiHidden="0" w:uiPriority="73" w:unhideWhenUsed="0"/>
-    <w:lsdException w:name="Light Shading Accent 3" w:semiHidden="0" w:uiPriority="60" w:unhideWhenUsed="0"/>
-    <w:lsdException w:name="Light List Accent 3" w:semiHidden="0" w:uiPriority="61" w:unhideWhenUsed="0"/>
-    <w:lsdException w:name="Light Grid Accent 3" w:semiHidden="0" w:uiPriority="62" w:unhideWhenUsed="0"/>
-    <w:lsdException w:name="Medium Shading 1 Accent 3" w:semiHidden="0" w:uiPriority="63" w:unhideWhenUsed="0"/>
-    <w:lsdException w:name="Medium Shading 2 Accent 3" w:semiHidden="0" w:uiPriority="64" w:unhideWhenUsed="0"/>
-    <w:lsdException w:name="Medium List 1 Accent 3" w:semiHidden="0" w:uiPriority="65" w:unhideWhenUsed="0"/>
-    <w:lsdException w:name="Medium List 2 Accent 3" w:semiHidden="0" w:uiPriority="66" w:unhideWhenUsed="0"/>
-    <w:lsdException w:name="Medium Grid 1 Accent 3" w:semiHidden="0" w:uiPriority="67" w:unhideWhenUsed="0"/>
-    <w:lsdException w:name="Medium Grid 2 Accent 3" w:semiHidden="0" w:uiPriority="68" w:unhideWhenUsed="0"/>
-    <w:lsdException w:name="Medium Grid 3 Accent 3" w:semiHidden="0" w:uiPriority="69" w:unhideWhenUsed="0"/>
-    <w:lsdException w:name="Dark List Accent 3" w:semiHidden="0" w:uiPriority="70" w:unhideWhenUsed="0"/>
-    <w:lsdException w:name="Colorful Shading Accent 3" w:semiHidden="0" w:uiPriority="71" w:unhideWhenUsed="0"/>
-    <w:lsdException w:name="Colorful List Accent 3" w:semiHidden="0" w:uiPriority="72" w:unhideWhenUsed="0"/>
-    <w:lsdException w:name="Colorful Grid Accent 3" w:semiHidden="0" w:uiPriority="73" w:unhideWhenUsed="0"/>
-    <w:lsdException w:name="Light Shading Accent 4" w:semiHidden="0" w:uiPriority="60" w:unhideWhenUsed="0"/>
-    <w:lsdException w:name="Light List Accent 4" w:semiHidden="0" w:uiPriority="61" w:unhideWhenUsed="0"/>
-    <w:lsdException w:name="Light Grid Accent 4" w:semiHidden="0" w:uiPriority="62" w:unhideWhenUsed="0"/>
-    <w:lsdException w:name="Medium Shading 1 Accent 4" w:semiHidden="0" w:uiPriority="63" w:unhideWhenUsed="0"/>
-    <w:lsdException w:name="Medium Shading 2 Accent 4" w:semiHidden="0" w:uiPriority="64" w:unhideWhenUsed="0"/>
-    <w:lsdException w:name="Medium List 1 Accent 4" w:semiHidden="0" w:uiPriority="65" w:unhideWhenUsed="0"/>
-    <w:lsdException w:name="Medium List 2 Accent 4" w:semiHidden="0" w:uiPriority="66" w:unhideWhenUsed="0"/>
-    <w:lsdException w:name="Medium Grid 1 Accent 4" w:semiHidden="0" w:uiPriority="67" w:unhideWhenUsed="0"/>
-    <w:lsdException w:name="Medium Grid 2 Accent 4" w:semiHidden="0" w:uiPriority="68" w:unhideWhenUsed="0"/>
-    <w:lsdException w:name="Medium Grid 3 Accent 4" w:semiHidden="0" w:uiPriority="69" w:unhideWhenUsed="0"/>
-    <w:lsdException w:name="Dark List Accent 4" w:semiHidden="0" w:uiPriority="70" w:unhideWhenUsed="0"/>
-    <w:lsdException w:name="Colorful Shading Accent 4" w:semiHidden="0" w:uiPriority="71" w:unhideWhenUsed="0"/>
-    <w:lsdException w:name="Colorful List Accent 4" w:semiHidden="0" w:uiPriority="72" w:unhideWhenUsed="0"/>
-    <w:lsdException w:name="Colorful Grid Accent 4" w:semiHidden="0" w:uiPriority="73" w:unhideWhenUsed="0"/>
-    <w:lsdException w:name="Light Shading Accent 5" w:semiHidden="0" w:uiPriority="60" w:unhideWhenUsed="0"/>
-    <w:lsdException w:name="Light List Accent 5" w:semiHidden="0" w:uiPriority="61" w:unhideWhenUsed="0"/>
-    <w:lsdException w:name="Light Grid Accent 5" w:semiHidden="0" w:uiPriority="62" w:unhideWhenUsed="0"/>
-    <w:lsdException w:name="Medium Shading 1 Accent 5" w:semiHidden="0" w:uiPriority="63" w:unhideWhenUsed="0"/>
-    <w:lsdException w:name="Medium Shading 2 Accent 5" w:semiHidden="0" w:uiPriority="64" w:unhideWhenUsed="0"/>
-    <w:lsdException w:name="Medium List 1 Accent 5" w:semiHidden="0" w:uiPriority="65" w:unhideWhenUsed="0"/>
-    <w:lsdException w:name="Medium List 2 Accent 5" w:semiHidden="0" w:uiPriority="66" w:unhideWhenUsed="0"/>
-    <w:lsdException w:name="Medium Grid 1 Accent 5" w:semiHidden="0" w:uiPriority="67" w:unhideWhenUsed="0"/>
-    <w:lsdException w:name="Medium Grid 2 Accent 5" w:semiHidden="0" w:uiPriority="68" w:unhideWhenUsed="0"/>
-    <w:lsdException w:name="Medium Grid 3 Accent 5" w:semiHidden="0" w:uiPriority="69" w:unhideWhenUsed="0"/>
-    <w:lsdException w:name="Dark List Accent 5" w:semiHidden="0" w:uiPriority="70" w:unhideWhenUsed="0"/>
-    <w:lsdException w:name="Colorful Shading Accent 5" w:semiHidden="0" w:uiPriority="71" w:unhideWhenUsed="0"/>
-    <w:lsdException w:name="Colorful List Accent 5" w:semiHidden="0" w:uiPriority="72" w:unhideWhenUsed="0"/>
-    <w:lsdException w:name="Colorful Grid Accent 5" w:semiHidden="0" w:uiPriority="73" w:unhideWhenUsed="0"/>
-    <w:lsdException w:name="Light Shading Accent 6" w:semiHidden="0" w:uiPriority="60" w:unhideWhenUsed="0"/>
-    <w:lsdException w:name="Light List Accent 6" w:semiHidden="0" w:uiPriority="61" w:unhideWhenUsed="0"/>
-    <w:lsdException w:name="Light Grid Accent 6" w:semiHidden="0" w:uiPriority="62" w:unhideWhenUsed="0"/>
-    <w:lsdException w:name="Medium Shading 1 Accent 6" w:semiHidden="0" w:uiPriority="63" w:unhideWhenUsed="0"/>
-    <w:lsdException w:name="Medium Shading 2 Accent 6" w:semiHidden="0" w:uiPriority="64" w:unhideWhenUsed="0"/>
-    <w:lsdException w:name="Medium List 1 Accent 6" w:semiHidden="0" w:uiPriority="65" w:unhideWhenUsed="0"/>
-    <w:lsdException w:name="Medium List 2 Accent 6" w:semiHidden="0" w:uiPriority="66" w:unhideWhenUsed="0"/>
-    <w:lsdException w:name="Medium Grid 1 Accent 6" w:semiHidden="0" w:uiPriority="67" w:unhideWhenUsed="0"/>
-    <w:lsdException w:name="Medium Grid 2 Accent 6" w:semiHidden="0" w:uiPriority="68" w:unhideWhenUsed="0"/>
-    <w:lsdException w:name="Medium Grid 3 Accent 6" w:semiHidden="0" w:uiPriority="69" w:unhideWhenUsed="0"/>
-    <w:lsdException w:name="Dark List Accent 6" w:semiHidden="0" w:uiPriority="70" w:unhideWhenUsed="0"/>
-    <w:lsdException w:name="Colorful Shading Accent 6" w:semiHidden="0" w:uiPriority="71" w:unhideWhenUsed="0"/>
-    <w:lsdException w:name="Colorful List Accent 6" w:semiHidden="0" w:uiPriority="72" w:unhideWhenUsed="0"/>
-    <w:lsdException w:name="Colorful Grid Accent 6" w:semiHidden="0" w:uiPriority="73" w:unhideWhenUsed="0"/>
-    <w:lsdException w:name="Subtle Emphasis" w:semiHidden="0" w:uiPriority="19" w:unhideWhenUsed="0" w:qFormat="1"/>
-    <w:lsdException w:name="Intense Emphasis" w:semiHidden="0" w:uiPriority="21" w:unhideWhenUsed="0" w:qFormat="1"/>
-    <w:lsdException w:name="Subtle Reference" w:semiHidden="0" w:uiPriority="31" w:unhideWhenUsed="0" w:qFormat="1"/>
-    <w:lsdException w:name="Intense Reference" w:semiHidden="0" w:uiPriority="32" w:unhideWhenUsed="0" w:qFormat="1"/>
-    <w:lsdException w:name="Book Title" w:semiHidden="0" w:uiPriority="33" w:unhideWhenUsed="0" w:qFormat="1"/>
-    <w:lsdException w:name="Bibliography" w:uiPriority="37"/>
-    <w:lsdException w:name="TOC Heading" w:uiPriority="39" w:qFormat="1"/>
+  <w:latentStyles w:defLockedState="0" w:defUIPriority="99" w:defSemiHidden="0" w:defUnhideWhenUsed="0" w:defQFormat="0" w:count="375">
+    <w:lsdException w:name="Normal" w:uiPriority="0" w:qFormat="1"/>
+    <w:lsdException w:name="heading 1" w:uiPriority="9" w:qFormat="1"/>
+    <w:lsdException w:name="heading 2" w:semiHidden="1" w:uiPriority="9" w:unhideWhenUsed="1" w:qFormat="1"/>
+    <w:lsdException w:name="heading 3" w:semiHidden="1" w:uiPriority="9" w:unhideWhenUsed="1" w:qFormat="1"/>
+    <w:lsdException w:name="heading 4" w:semiHidden="1" w:uiPriority="9" w:unhideWhenUsed="1" w:qFormat="1"/>
+    <w:lsdException w:name="heading 5" w:semiHidden="1" w:uiPriority="9" w:unhideWhenUsed="1" w:qFormat="1"/>
+    <w:lsdException w:name="heading 6" w:semiHidden="1" w:uiPriority="9" w:unhideWhenUsed="1" w:qFormat="1"/>
+    <w:lsdException w:name="heading 7" w:semiHidden="1" w:uiPriority="9" w:unhideWhenUsed="1" w:qFormat="1"/>
+    <w:lsdException w:name="heading 8" w:semiHidden="1" w:uiPriority="9" w:unhideWhenUsed="1" w:qFormat="1"/>
+    <w:lsdException w:name="heading 9" w:semiHidden="1" w:uiPriority="9" w:unhideWhenUsed="1" w:qFormat="1"/>
+    <w:lsdException w:name="index 1" w:semiHidden="1" w:unhideWhenUsed="1"/>
+    <w:lsdException w:name="index 2" w:semiHidden="1" w:unhideWhenUsed="1"/>
+    <w:lsdException w:name="index 3" w:semiHidden="1" w:unhideWhenUsed="1"/>
+    <w:lsdException w:name="index 4" w:semiHidden="1" w:unhideWhenUsed="1"/>
+    <w:lsdException w:name="index 5" w:semiHidden="1" w:unhideWhenUsed="1"/>
+    <w:lsdException w:name="index 6" w:semiHidden="1" w:unhideWhenUsed="1"/>
+    <w:lsdException w:name="index 7" w:semiHidden="1" w:unhideWhenUsed="1"/>
+    <w:lsdException w:name="index 8" w:semiHidden="1" w:unhideWhenUsed="1"/>
+    <w:lsdException w:name="index 9" w:semiHidden="1" w:unhideWhenUsed="1"/>
+    <w:lsdException w:name="toc 1" w:semiHidden="1" w:uiPriority="39" w:unhideWhenUsed="1"/>
+    <w:lsdException w:name="toc 2" w:semiHidden="1" w:uiPriority="39" w:unhideWhenUsed="1"/>
+    <w:lsdException w:name="toc 3" w:semiHidden="1" w:uiPriority="39" w:unhideWhenUsed="1"/>
+    <w:lsdException w:name="toc 4" w:semiHidden="1" w:uiPriority="39" w:unhideWhenUsed="1"/>
+    <w:lsdException w:name="toc 5" w:semiHidden="1" w:uiPriority="39" w:unhideWhenUsed="1"/>
+    <w:lsdException w:name="toc 6" w:semiHidden="1" w:uiPriority="39" w:unhideWhenUsed="1"/>
+    <w:lsdException w:name="toc 7" w:semiHidden="1" w:uiPriority="39" w:unhideWhenUsed="1"/>
+    <w:lsdException w:name="toc 8" w:semiHidden="1" w:uiPriority="39" w:unhideWhenUsed="1"/>
+    <w:lsdException w:name="toc 9" w:semiHidden="1" w:uiPriority="39" w:unhideWhenUsed="1"/>
+    <w:lsdException w:name="Normal Indent" w:semiHidden="1" w:unhideWhenUsed="1"/>
+    <w:lsdException w:name="footnote text" w:semiHidden="1" w:unhideWhenUsed="1"/>
+    <w:lsdException w:name="annotation text" w:semiHidden="1" w:unhideWhenUsed="1"/>
+    <w:lsdException w:name="header" w:semiHidden="1" w:unhideWhenUsed="1"/>
+    <w:lsdException w:name="footer" w:semiHidden="1" w:unhideWhenUsed="1"/>
+    <w:lsdException w:name="index heading" w:semiHidden="1" w:unhideWhenUsed="1"/>
+    <w:lsdException w:name="caption" w:semiHidden="1" w:uiPriority="35" w:unhideWhenUsed="1" w:qFormat="1"/>
+    <w:lsdException w:name="table of figures" w:semiHidden="1" w:unhideWhenUsed="1"/>
+    <w:lsdException w:name="envelope address" w:semiHidden="1" w:unhideWhenUsed="1"/>
+    <w:lsdException w:name="envelope return" w:semiHidden="1" w:unhideWhenUsed="1"/>
+    <w:lsdException w:name="footnote reference" w:semiHidden="1" w:unhideWhenUsed="1"/>
+    <w:lsdException w:name="annotation reference" w:semiHidden="1" w:unhideWhenUsed="1"/>
+    <w:lsdException w:name="line number" w:semiHidden="1" w:unhideWhenUsed="1"/>
+    <w:lsdException w:name="page number" w:semiHidden="1" w:unhideWhenUsed="1"/>
+    <w:lsdException w:name="endnote reference" w:semiHidden="1" w:unhideWhenUsed="1"/>
+    <w:lsdException w:name="endnote text" w:semiHidden="1" w:unhideWhenUsed="1"/>
+    <w:lsdException w:name="table of authorities" w:semiHidden="1" w:unhideWhenUsed="1"/>
+    <w:lsdException w:name="macro" w:semiHidden="1" w:unhideWhenUsed="1"/>
+    <w:lsdException w:name="toa heading" w:semiHidden="1" w:unhideWhenUsed="1"/>
+    <w:lsdException w:name="List" w:semiHidden="1" w:unhideWhenUsed="1"/>
+    <w:lsdException w:name="List Bullet" w:semiHidden="1" w:unhideWhenUsed="1"/>
+    <w:lsdException w:name="List Number" w:semiHidden="1" w:unhideWhenUsed="1"/>
+    <w:lsdException w:name="List 2" w:semiHidden="1" w:unhideWhenUsed="1"/>
+    <w:lsdException w:name="List 3" w:semiHidden="1" w:unhideWhenUsed="1"/>
+    <w:lsdException w:name="List 4" w:semiHidden="1" w:unhideWhenUsed="1"/>
+    <w:lsdException w:name="List 5" w:semiHidden="1" w:unhideWhenUsed="1"/>
+    <w:lsdException w:name="List Bullet 2" w:semiHidden="1" w:unhideWhenUsed="1"/>
+    <w:lsdException w:name="List Bullet 3" w:semiHidden="1" w:unhideWhenUsed="1"/>
+    <w:lsdException w:name="List Bullet 4" w:semiHidden="1" w:unhideWhenUsed="1"/>
+    <w:lsdException w:name="List Bullet 5" w:semiHidden="1" w:unhideWhenUsed="1"/>
+    <w:lsdException w:name="List Number 2" w:semiHidden="1" w:unhideWhenUsed="1"/>
+    <w:lsdException w:name="List Number 3" w:semiHidden="1" w:unhideWhenUsed="1"/>
+    <w:lsdException w:name="List Number 4" w:semiHidden="1" w:unhideWhenUsed="1"/>
+    <w:lsdException w:name="List Number 5" w:semiHidden="1" w:unhideWhenUsed="1"/>
+    <w:lsdException w:name="Title" w:uiPriority="10" w:qFormat="1"/>
+    <w:lsdException w:name="Closing" w:semiHidden="1" w:unhideWhenUsed="1"/>
+    <w:lsdException w:name="Signature" w:semiHidden="1" w:unhideWhenUsed="1"/>
+    <w:lsdException w:name="Default Paragraph Font" w:semiHidden="1" w:uiPriority="1" w:unhideWhenUsed="1"/>
+    <w:lsdException w:name="Body Text" w:semiHidden="1" w:unhideWhenUsed="1"/>
+    <w:lsdException w:name="Body Text Indent" w:semiHidden="1" w:unhideWhenUsed="1"/>
+    <w:lsdException w:name="List Continue" w:semiHidden="1" w:unhideWhenUsed="1"/>
+    <w:lsdException w:name="List Continue 2" w:semiHidden="1" w:unhideWhenUsed="1"/>
+    <w:lsdException w:name="List Continue 3" w:semiHidden="1" w:unhideWhenUsed="1"/>
+    <w:lsdException w:name="List Continue 4" w:semiHidden="1" w:unhideWhenUsed="1"/>
+    <w:lsdException w:name="List Continue 5" w:semiHidden="1" w:unhideWhenUsed="1"/>
+    <w:lsdException w:name="Message Header" w:semiHidden="1" w:unhideWhenUsed="1"/>
+    <w:lsdException w:name="Subtitle" w:uiPriority="11" w:qFormat="1"/>
+    <w:lsdException w:name="Salutation" w:semiHidden="1" w:unhideWhenUsed="1"/>
+    <w:lsdException w:name="Date" w:semiHidden="1" w:unhideWhenUsed="1"/>
+    <w:lsdException w:name="Body Text First Indent" w:semiHidden="1" w:unhideWhenUsed="1"/>
+    <w:lsdException w:name="Body Text First Indent 2" w:semiHidden="1" w:unhideWhenUsed="1"/>
+    <w:lsdException w:name="Note Heading" w:semiHidden="1" w:unhideWhenUsed="1"/>
+    <w:lsdException w:name="Body Text 2" w:semiHidden="1" w:unhideWhenUsed="1"/>
+    <w:lsdException w:name="Body Text 3" w:semiHidden="1" w:unhideWhenUsed="1"/>
+    <w:lsdException w:name="Body Text Indent 2" w:semiHidden="1" w:unhideWhenUsed="1"/>
+    <w:lsdException w:name="Body Text Indent 3" w:semiHidden="1" w:unhideWhenUsed="1"/>
+    <w:lsdException w:name="Block Text" w:semiHidden="1" w:unhideWhenUsed="1"/>
+    <w:lsdException w:name="Hyperlink" w:semiHidden="1" w:unhideWhenUsed="1"/>
+    <w:lsdException w:name="FollowedHyperlink" w:semiHidden="1" w:unhideWhenUsed="1"/>
+    <w:lsdException w:name="Strong" w:uiPriority="22" w:qFormat="1"/>
+    <w:lsdException w:name="Emphasis" w:uiPriority="20" w:qFormat="1"/>
+    <w:lsdException w:name="Document Map" w:semiHidden="1" w:unhideWhenUsed="1"/>
+    <w:lsdException w:name="Plain Text" w:semiHidden="1" w:unhideWhenUsed="1"/>
+    <w:lsdException w:name="E-mail Signature" w:semiHidden="1" w:unhideWhenUsed="1"/>
+    <w:lsdException w:name="HTML Top of Form" w:semiHidden="1" w:unhideWhenUsed="1"/>
+    <w:lsdException w:name="HTML Bottom of Form" w:semiHidden="1" w:unhideWhenUsed="1"/>
+    <w:lsdException w:name="Normal (Web)" w:semiHidden="1" w:unhideWhenUsed="1"/>
+    <w:lsdException w:name="HTML Acronym" w:semiHidden="1" w:unhideWhenUsed="1"/>
+    <w:lsdException w:name="HTML Address" w:semiHidden="1" w:unhideWhenUsed="1"/>
+    <w:lsdException w:name="HTML Cite" w:semiHidden="1" w:unhideWhenUsed="1"/>
+    <w:lsdException w:name="HTML Code" w:semiHidden="1" w:unhideWhenUsed="1"/>
+    <w:lsdException w:name="HTML Definition" w:semiHidden="1" w:unhideWhenUsed="1"/>
+    <w:lsdException w:name="HTML Keyboard" w:semiHidden="1" w:unhideWhenUsed="1"/>
+    <w:lsdException w:name="HTML Preformatted" w:semiHidden="1" w:unhideWhenUsed="1"/>
+    <w:lsdException w:name="HTML Sample" w:semiHidden="1" w:unhideWhenUsed="1"/>
+    <w:lsdException w:name="HTML Typewriter" w:semiHidden="1" w:unhideWhenUsed="1"/>
+    <w:lsdException w:name="HTML Variable" w:semiHidden="1" w:unhideWhenUsed="1"/>
+    <w:lsdException w:name="Normal Table" w:semiHidden="1" w:unhideWhenUsed="1"/>
+    <w:lsdException w:name="annotation subject" w:semiHidden="1" w:unhideWhenUsed="1"/>
+    <w:lsdException w:name="No List" w:semiHidden="1" w:unhideWhenUsed="1"/>
+    <w:lsdException w:name="Outline List 1" w:semiHidden="1" w:unhideWhenUsed="1"/>
+    <w:lsdException w:name="Outline List 2" w:semiHidden="1" w:unhideWhenUsed="1"/>
+    <w:lsdException w:name="Outline List 3" w:semiHidden="1" w:unhideWhenUsed="1"/>
+    <w:lsdException w:name="Table Simple 1" w:semiHidden="1" w:unhideWhenUsed="1"/>
+    <w:lsdException w:name="Table Simple 2" w:semiHidden="1" w:unhideWhenUsed="1"/>
+    <w:lsdException w:name="Table Simple 3" w:semiHidden="1" w:unhideWhenUsed="1"/>
+    <w:lsdException w:name="Table Classic 1" w:semiHidden="1" w:unhideWhenUsed="1"/>
+    <w:lsdException w:name="Table Classic 2" w:semiHidden="1" w:unhideWhenUsed="1"/>
+    <w:lsdException w:name="Table Classic 3" w:semiHidden="1" w:unhideWhenUsed="1"/>
+    <w:lsdException w:name="Table Classic 4" w:semiHidden="1" w:unhideWhenUsed="1"/>
+    <w:lsdException w:name="Table Colorful 1" w:semiHidden="1" w:unhideWhenUsed="1"/>
+    <w:lsdException w:name="Table Colorful 2" w:semiHidden="1" w:unhideWhenUsed="1"/>
+    <w:lsdException w:name="Table Colorful 3" w:semiHidden="1" w:unhideWhenUsed="1"/>
+    <w:lsdException w:name="Table Columns 1" w:semiHidden="1" w:unhideWhenUsed="1"/>
+    <w:lsdException w:name="Table Columns 2" w:semiHidden="1" w:unhideWhenUsed="1"/>
+    <w:lsdException w:name="Table Columns 3" w:semiHidden="1" w:unhideWhenUsed="1"/>
+    <w:lsdException w:name="Table Columns 4" w:semiHidden="1" w:unhideWhenUsed="1"/>
+    <w:lsdException w:name="Table Columns 5" w:semiHidden="1" w:unhideWhenUsed="1"/>
+    <w:lsdException w:name="Table Grid 1" w:semiHidden="1" w:unhideWhenUsed="1"/>
+    <w:lsdException w:name="Table Grid 2" w:semiHidden="1" w:unhideWhenUsed="1"/>
+    <w:lsdException w:name="Table Grid 3" w:semiHidden="1" w:unhideWhenUsed="1"/>
+    <w:lsdException w:name="Table Grid 4" w:semiHidden="1" w:unhideWhenUsed="1"/>
+    <w:lsdException w:name="Table Grid 5" w:semiHidden="1" w:unhideWhenUsed="1"/>
+    <w:lsdException w:name="Table Grid 6" w:semiHidden="1" w:unhideWhenUsed="1"/>
+    <w:lsdException w:name="Table Grid 7" w:semiHidden="1" w:unhideWhenUsed="1"/>
+    <w:lsdException w:name="Table Grid 8" w:semiHidden="1" w:unhideWhenUsed="1"/>
+    <w:lsdException w:name="Table List 1" w:semiHidden="1" w:unhideWhenUsed="1"/>
+    <w:lsdException w:name="Table List 2" w:semiHidden="1" w:unhideWhenUsed="1"/>
+    <w:lsdException w:name="Table List 3" w:semiHidden="1" w:unhideWhenUsed="1"/>
+    <w:lsdException w:name="Table List 4" w:semiHidden="1" w:unhideWhenUsed="1"/>
+    <w:lsdException w:name="Table List 5" w:semiHidden="1" w:unhideWhenUsed="1"/>
+    <w:lsdException w:name="Table List 6" w:semiHidden="1" w:unhideWhenUsed="1"/>
+    <w:lsdException w:name="Table List 7" w:semiHidden="1" w:unhideWhenUsed="1"/>
+    <w:lsdException w:name="Table List 8" w:semiHidden="1" w:unhideWhenUsed="1"/>
+    <w:lsdException w:name="Table 3D effects 1" w:semiHidden="1" w:unhideWhenUsed="1"/>
+    <w:lsdException w:name="Table 3D effects 2" w:semiHidden="1" w:unhideWhenUsed="1"/>
+    <w:lsdException w:name="Table 3D effects 3" w:semiHidden="1" w:unhideWhenUsed="1"/>
+    <w:lsdException w:name="Table Contemporary" w:semiHidden="1" w:unhideWhenUsed="1"/>
+    <w:lsdException w:name="Table Elegant" w:semiHidden="1" w:unhideWhenUsed="1"/>
+    <w:lsdException w:name="Table Professional" w:semiHidden="1" w:unhideWhenUsed="1"/>
+    <w:lsdException w:name="Table Subtle 1" w:semiHidden="1" w:unhideWhenUsed="1"/>
+    <w:lsdException w:name="Table Subtle 2" w:semiHidden="1" w:unhideWhenUsed="1"/>
+    <w:lsdException w:name="Table Web 1" w:semiHidden="1" w:unhideWhenUsed="1"/>
+    <w:lsdException w:name="Table Web 2" w:semiHidden="1" w:unhideWhenUsed="1"/>
+    <w:lsdException w:name="Table Web 3" w:semiHidden="1" w:unhideWhenUsed="1"/>
+    <w:lsdException w:name="Balloon Text" w:semiHidden="1" w:unhideWhenUsed="1"/>
+    <w:lsdException w:name="Table Grid" w:semiHidden="1" w:uiPriority="59" w:unhideWhenUsed="1"/>
+    <w:lsdException w:name="Table Theme" w:semiHidden="1" w:unhideWhenUsed="1"/>
+    <w:lsdException w:name="Placeholder Text" w:semiHidden="1"/>
+    <w:lsdException w:name="No Spacing" w:uiPriority="1" w:qFormat="1"/>
+    <w:lsdException w:name="Light Shading" w:uiPriority="60"/>
+    <w:lsdException w:name="Light List" w:uiPriority="61"/>
+    <w:lsdException w:name="Light Grid" w:uiPriority="62"/>
+    <w:lsdException w:name="Medium Shading 1" w:uiPriority="63"/>
+    <w:lsdException w:name="Medium Shading 2" w:uiPriority="64"/>
+    <w:lsdException w:name="Medium List 1" w:uiPriority="65"/>
+    <w:lsdException w:name="Medium List 2" w:uiPriority="66"/>
+    <w:lsdException w:name="Medium Grid 1" w:uiPriority="67"/>
+    <w:lsdException w:name="Medium Grid 2" w:uiPriority="68"/>
+    <w:lsdException w:name="Medium Grid 3" w:uiPriority="69"/>
+    <w:lsdException w:name="Dark List" w:uiPriority="70"/>
+    <w:lsdException w:name="Colorful Shading" w:uiPriority="71"/>
+    <w:lsdException w:name="Colorful List" w:uiPriority="72"/>
+    <w:lsdException w:name="Colorful Grid" w:uiPriority="73"/>
+    <w:lsdException w:name="Light Shading Accent 1" w:uiPriority="60"/>
+    <w:lsdException w:name="Light List Accent 1" w:uiPriority="61"/>
+    <w:lsdException w:name="Light Grid Accent 1" w:uiPriority="62"/>
+    <w:lsdException w:name="Medium Shading 1 Accent 1" w:uiPriority="63"/>
+    <w:lsdException w:name="Medium Shading 2 Accent 1" w:uiPriority="64"/>
+    <w:lsdException w:name="Medium List 1 Accent 1" w:uiPriority="65"/>
+    <w:lsdException w:name="Revision" w:semiHidden="1"/>
+    <w:lsdException w:name="List Paragraph" w:uiPriority="34" w:qFormat="1"/>
+    <w:lsdException w:name="Quote" w:uiPriority="29" w:qFormat="1"/>
+    <w:lsdException w:name="Intense Quote" w:uiPriority="30" w:qFormat="1"/>
+    <w:lsdException w:name="Medium List 2 Accent 1" w:uiPriority="66"/>
+    <w:lsdException w:name="Medium Grid 1 Accent 1" w:uiPriority="67"/>
+    <w:lsdException w:name="Medium Grid 2 Accent 1" w:uiPriority="68"/>
+    <w:lsdException w:name="Medium Grid 3 Accent 1" w:uiPriority="69"/>
+    <w:lsdException w:name="Dark List Accent 1" w:uiPriority="70"/>
+    <w:lsdException w:name="Colorful Shading Accent 1" w:uiPriority="71"/>
+    <w:lsdException w:name="Colorful List Accent 1" w:uiPriority="72"/>
+    <w:lsdException w:name="Colorful Grid Accent 1" w:uiPriority="73"/>
+    <w:lsdException w:name="Light Shading Accent 2" w:uiPriority="60"/>
+    <w:lsdException w:name="Light List Accent 2" w:uiPriority="61"/>
+    <w:lsdException w:name="Light Grid Accent 2" w:uiPriority="62"/>
+    <w:lsdException w:name="Medium Shading 1 Accent 2" w:uiPriority="63"/>
+    <w:lsdException w:name="Medium Shading 2 Accent 2" w:uiPriority="64"/>
+    <w:lsdException w:name="Medium List 1 Accent 2" w:uiPriority="65"/>
+    <w:lsdException w:name="Medium List 2 Accent 2" w:uiPriority="66"/>
+    <w:lsdException w:name="Medium Grid 1 Accent 2" w:uiPriority="67"/>
+    <w:lsdException w:name="Medium Grid 2 Accent 2" w:uiPriority="68"/>
+    <w:lsdException w:name="Medium Grid 3 Accent 2" w:uiPriority="69"/>
+    <w:lsdException w:name="Dark List Accent 2" w:uiPriority="70"/>
+    <w:lsdException w:name="Colorful Shading Accent 2" w:uiPriority="71"/>
+    <w:lsdException w:name="Colorful List Accent 2" w:uiPriority="72"/>
+    <w:lsdException w:name="Colorful Grid Accent 2" w:uiPriority="73"/>
+    <w:lsdException w:name="Light Shading Accent 3" w:uiPriority="60"/>
+    <w:lsdException w:name="Light List Accent 3" w:uiPriority="61"/>
+    <w:lsdException w:name="Light Grid Accent 3" w:uiPriority="62"/>
+    <w:lsdException w:name="Medium Shading 1 Accent 3" w:uiPriority="63"/>
+    <w:lsdException w:name="Medium Shading 2 Accent 3" w:uiPriority="64"/>
+    <w:lsdException w:name="Medium List 1 Accent 3" w:uiPriority="65"/>
+    <w:lsdException w:name="Medium List 2 Accent 3" w:uiPriority="66"/>
+    <w:lsdException w:name="Medium Grid 1 Accent 3" w:uiPriority="67"/>
+    <w:lsdException w:name="Medium Grid 2 Accent 3" w:uiPriority="68"/>
+    <w:lsdException w:name="Medium Grid 3 Accent 3" w:uiPriority="69"/>
+    <w:lsdException w:name="Dark List Accent 3" w:uiPriority="70"/>
+    <w:lsdException w:name="Colorful Shading Accent 3" w:uiPriority="71"/>
+    <w:lsdException w:name="Colorful List Accent 3" w:uiPriority="72"/>
+    <w:lsdException w:name="Colorful Grid Accent 3" w:uiPriority="73"/>
+    <w:lsdException w:name="Light Shading Accent 4" w:uiPriority="60"/>
+    <w:lsdException w:name="Light List Accent 4" w:uiPriority="61"/>
+    <w:lsdException w:name="Light Grid Accent 4" w:uiPriority="62"/>
+    <w:lsdException w:name="Medium Shading 1 Accent 4" w:uiPriority="63"/>
+    <w:lsdException w:name="Medium Shading 2 Accent 4" w:uiPriority="64"/>
+    <w:lsdException w:name="Medium List 1 Accent 4" w:uiPriority="65"/>
+    <w:lsdException w:name="Medium List 2 Accent 4" w:uiPriority="66"/>
+    <w:lsdException w:name="Medium Grid 1 Accent 4" w:uiPriority="67"/>
+    <w:lsdException w:name="Medium Grid 2 Accent 4" w:uiPriority="68"/>
+    <w:lsdException w:name="Medium Grid 3 Accent 4" w:uiPriority="69"/>
+    <w:lsdException w:name="Dark List Accent 4" w:uiPriority="70"/>
+    <w:lsdException w:name="Colorful Shading Accent 4" w:uiPriority="71"/>
+    <w:lsdException w:name="Colorful List Accent 4" w:uiPriority="72"/>
+    <w:lsdException w:name="Colorful Grid Accent 4" w:uiPriority="73"/>
+    <w:lsdException w:name="Light Shading Accent 5" w:uiPriority="60"/>
+    <w:lsdException w:name="Light List Accent 5" w:uiPriority="61"/>
+    <w:lsdException w:name="Light Grid Accent 5" w:uiPriority="62"/>
+    <w:lsdException w:name="Medium Shading 1 Accent 5" w:uiPriority="63"/>
+    <w:lsdException w:name="Medium Shading 2 Accent 5" w:uiPriority="64"/>
+    <w:lsdException w:name="Medium List 1 Accent 5" w:uiPriority="65"/>
+    <w:lsdException w:name="Medium List 2 Accent 5" w:uiPriority="66"/>
+    <w:lsdException w:name="Medium Grid 1 Accent 5" w:uiPriority="67"/>
+    <w:lsdException w:name="Medium Grid 2 Accent 5" w:uiPriority="68"/>
+    <w:lsdException w:name="Medium Grid 3 Accent 5" w:uiPriority="69"/>
+    <w:lsdException w:name="Dark List Accent 5" w:uiPriority="70"/>
+    <w:lsdException w:name="Colorful Shading Accent 5" w:uiPriority="71"/>
+    <w:lsdException w:name="Colorful List Accent 5" w:uiPriority="72"/>
+    <w:lsdException w:name="Colorful Grid Accent 5" w:uiPriority="73"/>
+    <w:lsdException w:name="Light Shading Accent 6" w:uiPriority="60"/>
+    <w:lsdException w:name="Light List Accent 6" w:uiPriority="61"/>
+    <w:lsdException w:name="Light Grid Accent 6" w:uiPriority="62"/>
+    <w:lsdException w:name="Medium Shading 1 Accent 6" w:uiPriority="63"/>
+    <w:lsdException w:name="Medium Shading 2 Accent 6" w:uiPriority="64"/>
+    <w:lsdException w:name="Medium List 1 Accent 6" w:uiPriority="65"/>
+    <w:lsdException w:name="Medium List 2 Accent 6" w:uiPriority="66"/>
+    <w:lsdException w:name="Medium Grid 1 Accent 6" w:uiPriority="67"/>
+    <w:lsdException w:name="Medium Grid 2 Accent 6" w:uiPriority="68"/>
+    <w:lsdException w:name="Medium Grid 3 Accent 6" w:uiPriority="69"/>
+    <w:lsdException w:name="Dark List Accent 6" w:uiPriority="70"/>
+    <w:lsdException w:name="Colorful Shading Accent 6" w:uiPriority="71"/>
+    <w:lsdException w:name="Colorful List Accent 6" w:uiPriority="72"/>
+    <w:lsdException w:name="Colorful Grid Accent 6" w:uiPriority="73"/>
+    <w:lsdException w:name="Subtle Emphasis" w:uiPriority="19" w:qFormat="1"/>
+    <w:lsdException w:name="Intense Emphasis" w:uiPriority="21" w:qFormat="1"/>
+    <w:lsdException w:name="Subtle Reference" w:uiPriority="31" w:qFormat="1"/>
+    <w:lsdException w:name="Intense Reference" w:uiPriority="32" w:qFormat="1"/>
+    <w:lsdException w:name="Book Title" w:uiPriority="33" w:qFormat="1"/>
+    <w:lsdException w:name="Bibliography" w:semiHidden="1" w:uiPriority="37" w:unhideWhenUsed="1"/>
+    <w:lsdException w:name="TOC Heading" w:semiHidden="1" w:uiPriority="39" w:unhideWhenUsed="1" w:qFormat="1"/>
+    <w:lsdException w:name="Plain Table 1" w:uiPriority="41"/>
+    <w:lsdException w:name="Plain Table 2" w:uiPriority="42"/>
+    <w:lsdException w:name="Plain Table 3" w:uiPriority="43"/>
+    <w:lsdException w:name="Plain Table 4" w:uiPriority="44"/>
+    <w:lsdException w:name="Plain Table 5" w:uiPriority="45"/>
+    <w:lsdException w:name="Grid Table Light" w:uiPriority="40"/>
+    <w:lsdException w:name="Grid Table 1 Light" w:uiPriority="46"/>
+    <w:lsdException w:name="Grid Table 2" w:uiPriority="47"/>
+    <w:lsdException w:name="Grid Table 3" w:uiPriority="48"/>
+    <w:lsdException w:name="Grid Table 4" w:uiPriority="49"/>
+    <w:lsdException w:name="Grid Table 5 Dark" w:uiPriority="50"/>
+    <w:lsdException w:name="Grid Table 6 Colorful" w:uiPriority="51"/>
+    <w:lsdException w:name="Grid Table 7 Colorful" w:uiPriority="52"/>
+    <w:lsdException w:name="Grid Table 1 Light Accent 1" w:uiPriority="46"/>
+    <w:lsdException w:name="Grid Table 2 Accent 1" w:uiPriority="47"/>
+    <w:lsdException w:name="Grid Table 3 Accent 1" w:uiPriority="48"/>
+    <w:lsdException w:name="Grid Table 4 Accent 1" w:uiPriority="49"/>
+    <w:lsdException w:name="Grid Table 5 Dark Accent 1" w:uiPriority="50"/>
+    <w:lsdException w:name="Grid Table 6 Colorful Accent 1" w:uiPriority="51"/>
+    <w:lsdException w:name="Grid Table 7 Colorful Accent 1" w:uiPriority="52"/>
+    <w:lsdException w:name="Grid Table 1 Light Accent 2" w:uiPriority="46"/>
+    <w:lsdException w:name="Grid Table 2 Accent 2" w:uiPriority="47"/>
+    <w:lsdException w:name="Grid Table 3 Accent 2" w:uiPriority="48"/>
+    <w:lsdException w:name="Grid Table 4 Accent 2" w:uiPriority="49"/>
+    <w:lsdException w:name="Grid Table 5 Dark Accent 2" w:uiPriority="50"/>
+    <w:lsdException w:name="Grid Table 6 Colorful Accent 2" w:uiPriority="51"/>
+    <w:lsdException w:name="Grid Table 7 Colorful Accent 2" w:uiPriority="52"/>
+    <w:lsdException w:name="Grid Table 1 Light Accent 3" w:uiPriority="46"/>
+    <w:lsdException w:name="Grid Table 2 Accent 3" w:uiPriority="47"/>
+    <w:lsdException w:name="Grid Table 3 Accent 3" w:uiPriority="48"/>
+    <w:lsdException w:name="Grid Table 4 Accent 3" w:uiPriority="49"/>
+    <w:lsdException w:name="Grid Table 5 Dark Accent 3" w:uiPriority="50"/>
+    <w:lsdException w:name="Grid Table 6 Colorful Accent 3" w:uiPriority="51"/>
+    <w:lsdException w:name="Grid Table 7 Colorful Accent 3" w:uiPriority="52"/>
+    <w:lsdException w:name="Grid Table 1 Light Accent 4" w:uiPriority="46"/>
+    <w:lsdException w:name="Grid Table 2 Accent 4" w:uiPriority="47"/>
+    <w:lsdException w:name="Grid Table 3 Accent 4" w:uiPriority="48"/>
+    <w:lsdException w:name="Grid Table 4 Accent 4" w:uiPriority="49"/>
+    <w:lsdException w:name="Grid Table 5 Dark Accent 4" w:uiPriority="50"/>
+    <w:lsdException w:name="Grid Table 6 Colorful Accent 4" w:uiPriority="51"/>
+    <w:lsdException w:name="Grid Table 7 Colorful Accent 4" w:uiPriority="52"/>
+    <w:lsdException w:name="Grid Table 1 Light Accent 5" w:uiPriority="46"/>
+    <w:lsdException w:name="Grid Table 2 Accent 5" w:uiPriority="47"/>
+    <w:lsdException w:name="Grid Table 3 Accent 5" w:uiPriority="48"/>
+    <w:lsdException w:name="Grid Table 4 Accent 5" w:uiPriority="49"/>
+    <w:lsdException w:name="Grid Table 5 Dark Accent 5" w:uiPriority="50"/>
+    <w:lsdException w:name="Grid Table 6 Colorful Accent 5" w:uiPriority="51"/>
+    <w:lsdException w:name="Grid Table 7 Colorful Accent 5" w:uiPriority="52"/>
+    <w:lsdException w:name="Grid Table 1 Light Accent 6" w:uiPriority="46"/>
+    <w:lsdException w:name="Grid Table 2 Accent 6" w:uiPriority="47"/>
+    <w:lsdException w:name="Grid Table 3 Accent 6" w:uiPriority="48"/>
+    <w:lsdException w:name="Grid Table 4 Accent 6" w:uiPriority="49"/>
+    <w:lsdException w:name="Grid Table 5 Dark Accent 6" w:uiPriority="50"/>
+    <w:lsdException w:name="Grid Table 6 Colorful Accent 6" w:uiPriority="51"/>
+    <w:lsdException w:name="Grid Table 7 Colorful Accent 6" w:uiPriority="52"/>
+    <w:lsdException w:name="List Table 1 Light" w:uiPriority="46"/>
+    <w:lsdException w:name="List Table 2" w:uiPriority="47"/>
+    <w:lsdException w:name="List Table 3" w:uiPriority="48"/>
+    <w:lsdException w:name="List Table 4" w:uiPriority="49"/>
+    <w:lsdException w:name="List Table 5 Dark" w:uiPriority="50"/>
+    <w:lsdException w:name="List Table 6 Colorful" w:uiPriority="51"/>
+    <w:lsdException w:name="List Table 7 Colorful" w:uiPriority="52"/>
+    <w:lsdException w:name="List Table 1 Light Accent 1" w:uiPriority="46"/>
+    <w:lsdException w:name="List Table 2 Accent 1" w:uiPriority="47"/>
+    <w:lsdException w:name="List Table 3 Accent 1" w:uiPriority="48"/>
+    <w:lsdException w:name="List Table 4 Accent 1" w:uiPriority="49"/>
+    <w:lsdException w:name="List Table 5 Dark Accent 1" w:uiPriority="50"/>
+    <w:lsdException w:name="List Table 6 Colorful Accent 1" w:uiPriority="51"/>
+    <w:lsdException w:name="List Table 7 Colorful Accent 1" w:uiPriority="52"/>
+    <w:lsdException w:name="List Table 1 Light Accent 2" w:uiPriority="46"/>
+    <w:lsdException w:name="List Table 2 Accent 2" w:uiPriority="47"/>
+    <w:lsdException w:name="List Table 3 Accent 2" w:uiPriority="48"/>
+    <w:lsdException w:name="List Table 4 Accent 2" w:uiPriority="49"/>
+    <w:lsdException w:name="List Table 5 Dark Accent 2" w:uiPriority="50"/>
+    <w:lsdException w:name="List Table 6 Colorful Accent 2" w:uiPriority="51"/>
+    <w:lsdException w:name="List Table 7 Colorful Accent 2" w:uiPriority="52"/>
+    <w:lsdException w:name="List Table 1 Light Accent 3" w:uiPriority="46"/>
+    <w:lsdException w:name="List Table 2 Accent 3" w:uiPriority="47"/>
+    <w:lsdException w:name="List Table 3 Accent 3" w:uiPriority="48"/>
+    <w:lsdException w:name="List Table 4 Accent 3" w:uiPriority="49"/>
+    <w:lsdException w:name="List Table 5 Dark Accent 3" w:uiPriority="50"/>
+    <w:lsdException w:name="List Table 6 Colorful Accent 3" w:uiPriority="51"/>
+    <w:lsdException w:name="List Table 7 Colorful Accent 3" w:uiPriority="52"/>
+    <w:lsdException w:name="List Table 1 Light Accent 4" w:uiPriority="46"/>
+    <w:lsdException w:name="List Table 2 Accent 4" w:uiPriority="47"/>
+    <w:lsdException w:name="List Table 3 Accent 4" w:uiPriority="48"/>
+    <w:lsdException w:name="List Table 4 Accent 4" w:uiPriority="49"/>
+    <w:lsdException w:name="List Table 5 Dark Accent 4" w:uiPriority="50"/>
+    <w:lsdException w:name="List Table 6 Colorful Accent 4" w:uiPriority="51"/>
+    <w:lsdException w:name="List Table 7 Colorful Accent 4" w:uiPriority="52"/>
+    <w:lsdException w:name="List Table 1 Light Accent 5" w:uiPriority="46"/>
+    <w:lsdException w:name="List Table 2 Accent 5" w:uiPriority="47"/>
+    <w:lsdException w:name="List Table 3 Accent 5" w:uiPriority="48"/>
+    <w:lsdException w:name="List Table 4 Accent 5" w:uiPriority="49"/>
+    <w:lsdException w:name="List Table 5 Dark Accent 5" w:uiPriority="50"/>
+    <w:lsdException w:name="List Table 6 Colorful Accent 5" w:uiPriority="51"/>
+    <w:lsdException w:name="List Table 7 Colorful Accent 5" w:uiPriority="52"/>
+    <w:lsdException w:name="List Table 1 Light Accent 6" w:uiPriority="46"/>
+    <w:lsdException w:name="List Table 2 Accent 6" w:uiPriority="47"/>
+    <w:lsdException w:name="List Table 3 Accent 6" w:uiPriority="48"/>
+    <w:lsdException w:name="List Table 4 Accent 6" w:uiPriority="49"/>
+    <w:lsdException w:name="List Table 5 Dark Accent 6" w:uiPriority="50"/>
+    <w:lsdException w:name="List Table 6 Colorful Accent 6" w:uiPriority="51"/>
+    <w:lsdException w:name="List Table 7 Colorful Accent 6" w:uiPriority="52"/>
+    <w:lsdException w:name="Mention" w:semiHidden="1" w:unhideWhenUsed="1"/>
+    <w:lsdException w:name="Smart Hyperlink" w:semiHidden="1" w:unhideWhenUsed="1"/>
+    <w:lsdException w:name="Hashtag" w:semiHidden="1" w:unhideWhenUsed="1"/>
+    <w:lsdException w:name="Unresolved Mention" w:semiHidden="1" w:unhideWhenUsed="1"/>
   </w:latentStyles>
   <w:style w:type="paragraph" w:default="1" w:styleId="Normal">
     <w:name w:val="Normal"/>
@@ -1709,7 +4169,6 @@
     <w:uiPriority w:val="99"/>
     <w:semiHidden/>
     <w:unhideWhenUsed/>
-    <w:qFormat/>
     <w:tblPr>
       <w:tblInd w:w="0" w:type="dxa"/>
       <w:tblCellMar>

</xml_diff>